<commit_message>
Doc: Se modifico el manual de instalacion por un termino erroneo
</commit_message>
<xml_diff>
--- a/4. Etapa de cierre/Manuales/Manual de Instalación_Vesta Risk Manager_T-Code.docx
+++ b/4. Etapa de cierre/Manuales/Manual de Instalación_Vesta Risk Manager_T-Code.docx
@@ -169,7 +169,27 @@
                   <w:szCs w:val="36"/>
                   <w:lang w:val="es-AR"/>
                 </w:rPr>
-                <w:t>Vesta Risk Manager</w:t>
+                <w:t xml:space="preserve">Vesta </w:t>
+              </w:r>
+              <w:proofErr w:type="spellStart"/>
+              <w:r>
+                <w:rPr>
+                  <w:rFonts w:asciiTheme="majorHAnsi" w:eastAsiaTheme="majorEastAsia" w:hAnsiTheme="majorHAnsi" w:cstheme="majorBidi"/>
+                  <w:sz w:val="36"/>
+                  <w:szCs w:val="36"/>
+                  <w:lang w:val="es-AR"/>
+                </w:rPr>
+                <w:t>Risk</w:t>
+              </w:r>
+              <w:proofErr w:type="spellEnd"/>
+              <w:r>
+                <w:rPr>
+                  <w:rFonts w:asciiTheme="majorHAnsi" w:eastAsiaTheme="majorEastAsia" w:hAnsiTheme="majorHAnsi" w:cstheme="majorBidi"/>
+                  <w:sz w:val="36"/>
+                  <w:szCs w:val="36"/>
+                  <w:lang w:val="es-AR"/>
+                </w:rPr>
+                <w:t xml:space="preserve"> Manager</w:t>
               </w:r>
             </w:p>
           </w:sdtContent>
@@ -228,8 +248,16 @@
                 <w:rPr>
                   <w:lang w:val="es-AR"/>
                 </w:rPr>
-                <w:t>T-Code</w:t>
+                <w:t>T-</w:t>
               </w:r>
+              <w:proofErr w:type="spellStart"/>
+              <w:r>
+                <w:rPr>
+                  <w:lang w:val="es-AR"/>
+                </w:rPr>
+                <w:t>Code</w:t>
+              </w:r>
+              <w:proofErr w:type="spellEnd"/>
             </w:p>
           </w:sdtContent>
         </w:sdt>
@@ -246,10 +274,22 @@
                 <w:pStyle w:val="Sinespaciado"/>
               </w:pPr>
               <w:r>
-                <w:t xml:space="preserve">Agustín Collareda, </w:t>
+                <w:t xml:space="preserve">Agustín </w:t>
+              </w:r>
+              <w:proofErr w:type="spellStart"/>
+              <w:r>
+                <w:t>Collareda</w:t>
+              </w:r>
+              <w:proofErr w:type="spellEnd"/>
+              <w:r>
+                <w:t xml:space="preserve">, </w:t>
               </w:r>
               <w:r>
-                <w:t>Cintia Hern</w:t>
+                <w:t xml:space="preserve">Cintia </w:t>
+              </w:r>
+              <w:proofErr w:type="spellStart"/>
+              <w:r>
+                <w:t>Hern</w:t>
               </w:r>
               <w:r>
                 <w:t>a</w:t>
@@ -257,6 +297,7 @@
               <w:r>
                 <w:t>ndez</w:t>
               </w:r>
+              <w:proofErr w:type="spellEnd"/>
               <w:r>
                 <w:t>, Hugo Frey</w:t>
               </w:r>
@@ -1460,7 +1501,21 @@
         <w:rPr>
           <w:lang w:val="es-ES"/>
         </w:rPr>
-        <w:t xml:space="preserve"> Vesta Risk Manager. </w:t>
+        <w:t xml:space="preserve"> Vesta </w:t>
+      </w:r>
+      <w:proofErr w:type="spellStart"/>
+      <w:r>
+        <w:rPr>
+          <w:lang w:val="es-ES"/>
+        </w:rPr>
+        <w:t>Risk</w:t>
+      </w:r>
+      <w:proofErr w:type="spellEnd"/>
+      <w:r>
+        <w:rPr>
+          <w:lang w:val="es-ES"/>
+        </w:rPr>
+        <w:t xml:space="preserve"> Manager. </w:t>
       </w:r>
     </w:p>
     <w:p>
@@ -1471,7 +1526,21 @@
         <w:rPr>
           <w:lang w:val="es-ES"/>
         </w:rPr>
-        <w:t>Vesta Risk Manager es una aplicación diseñada para la identificación, análisis y monitoreo de riesgos que pueden presentarse en distintos proyectos. Fue diseñado por estudiantes de la UNPA UARG con el f</w:t>
+        <w:t xml:space="preserve">Vesta </w:t>
+      </w:r>
+      <w:proofErr w:type="spellStart"/>
+      <w:r>
+        <w:rPr>
+          <w:lang w:val="es-ES"/>
+        </w:rPr>
+        <w:t>Risk</w:t>
+      </w:r>
+      <w:proofErr w:type="spellEnd"/>
+      <w:r>
+        <w:rPr>
+          <w:lang w:val="es-ES"/>
+        </w:rPr>
+        <w:t xml:space="preserve"> Manager es una aplicación diseñada para la identificación, análisis y monitoreo de riesgos que pueden presentarse en distintos proyectos. Fue diseñado por estudiantes de la UNPA UARG con el f</w:t>
       </w:r>
       <w:r>
         <w:rPr>
@@ -1525,7 +1594,21 @@
         <w:rPr>
           <w:i/>
         </w:rPr>
-        <w:t>Vesta Risk Manager</w:t>
+        <w:t xml:space="preserve">Vesta </w:t>
+      </w:r>
+      <w:proofErr w:type="spellStart"/>
+      <w:r>
+        <w:rPr>
+          <w:i/>
+        </w:rPr>
+        <w:t>Risk</w:t>
+      </w:r>
+      <w:proofErr w:type="spellEnd"/>
+      <w:r>
+        <w:rPr>
+          <w:i/>
+        </w:rPr>
+        <w:t xml:space="preserve"> Manager</w:t>
       </w:r>
       <w:r>
         <w:t xml:space="preserve"> por primera vez.</w:t>
@@ -1655,8 +1738,13 @@
           <w:numId w:val="16"/>
         </w:numPr>
       </w:pPr>
-      <w:r>
-        <w:t xml:space="preserve">Xampp </w:t>
+      <w:proofErr w:type="spellStart"/>
+      <w:r>
+        <w:t>Xampp</w:t>
+      </w:r>
+      <w:proofErr w:type="spellEnd"/>
+      <w:r>
+        <w:t xml:space="preserve"> </w:t>
       </w:r>
       <w:r>
         <w:rPr>
@@ -1679,9 +1767,11 @@
           <w:numId w:val="16"/>
         </w:numPr>
       </w:pPr>
+      <w:proofErr w:type="spellStart"/>
       <w:r>
         <w:t>Node</w:t>
       </w:r>
+      <w:proofErr w:type="spellEnd"/>
       <w:r>
         <w:t xml:space="preserve"> 20.10.0 o superior.</w:t>
       </w:r>
@@ -1712,8 +1802,13 @@
           <w:numId w:val="16"/>
         </w:numPr>
       </w:pPr>
-      <w:r>
-        <w:t>Composer 2.8.9.</w:t>
+      <w:proofErr w:type="spellStart"/>
+      <w:r>
+        <w:t>Composer</w:t>
+      </w:r>
+      <w:proofErr w:type="spellEnd"/>
+      <w:r>
+        <w:t xml:space="preserve"> 2.8.9.</w:t>
       </w:r>
     </w:p>
     <w:p>
@@ -1771,8 +1866,21 @@
         <w:t xml:space="preserve"> Vesta </w:t>
       </w:r>
       <w:r>
-        <w:t>dentro del directorio htdocs de su instalación de xampp</w:t>
-      </w:r>
+        <w:t xml:space="preserve">dentro del directorio </w:t>
+      </w:r>
+      <w:proofErr w:type="spellStart"/>
+      <w:r>
+        <w:t>htdocs</w:t>
+      </w:r>
+      <w:proofErr w:type="spellEnd"/>
+      <w:r>
+        <w:t xml:space="preserve"> de su instalación de </w:t>
+      </w:r>
+      <w:proofErr w:type="spellStart"/>
+      <w:r>
+        <w:t>xampp</w:t>
+      </w:r>
+      <w:proofErr w:type="spellEnd"/>
     </w:p>
     <w:p>
       <w:pPr>
@@ -1783,7 +1891,15 @@
         </w:numPr>
       </w:pPr>
       <w:r>
-        <w:t>Crear el esquema “bdvestariskmanager” en el SGBD MySQL y res</w:t>
+        <w:t>Crear el esquema “</w:t>
+      </w:r>
+      <w:proofErr w:type="spellStart"/>
+      <w:r>
+        <w:t>bdvestariskmanager</w:t>
+      </w:r>
+      <w:proofErr w:type="spellEnd"/>
+      <w:r>
+        <w:t>” en el SGBD MySQL y res</w:t>
       </w:r>
       <w:r>
         <w:t>t</w:t>
@@ -1794,12 +1910,11 @@
       <w:r>
         <w:t xml:space="preserve"> </w:t>
       </w:r>
-      <w:r>
-        <w:t>bdvestariskmanager</w:t>
-      </w:r>
-      <w:r>
-        <w:t>.sql</w:t>
-      </w:r>
+      <w:proofErr w:type="spellStart"/>
+      <w:r>
+        <w:t>bdvestariskmanager.sql</w:t>
+      </w:r>
+      <w:proofErr w:type="spellEnd"/>
     </w:p>
     <w:p>
       <w:pPr>
@@ -1810,8 +1925,13 @@
         </w:numPr>
       </w:pPr>
       <w:r>
-        <w:t>Crear el archivo .env</w:t>
-      </w:r>
+        <w:t>Crear el archivo .</w:t>
+      </w:r>
+      <w:proofErr w:type="spellStart"/>
+      <w:r>
+        <w:t>env</w:t>
+      </w:r>
+      <w:proofErr w:type="spellEnd"/>
       <w:r>
         <w:t xml:space="preserve"> dentro de la carpeta Vesta</w:t>
       </w:r>
@@ -1840,7 +1960,15 @@
         </w:numPr>
       </w:pPr>
       <w:r>
-        <w:t>DB_NAME="bdvestariskmanager"</w:t>
+        <w:t>DB_NAME="</w:t>
+      </w:r>
+      <w:proofErr w:type="spellStart"/>
+      <w:r>
+        <w:t>bdvestariskmanager</w:t>
+      </w:r>
+      <w:proofErr w:type="spellEnd"/>
+      <w:r>
+        <w:t>"</w:t>
       </w:r>
     </w:p>
     <w:p>
@@ -1878,13 +2006,31 @@
       <w:r>
         <w:t xml:space="preserve">Se deberá desactivar el antivirus y dentro de la carpeta Vesta ejecutar el comando </w:t>
       </w:r>
+      <w:proofErr w:type="spellStart"/>
       <w:r>
         <w:rPr>
           <w:b/>
           <w:bCs/>
         </w:rPr>
-        <w:t>composer install</w:t>
-      </w:r>
+        <w:t>composer</w:t>
+      </w:r>
+      <w:proofErr w:type="spellEnd"/>
+      <w:r>
+        <w:rPr>
+          <w:b/>
+          <w:bCs/>
+        </w:rPr>
+        <w:t xml:space="preserve"> </w:t>
+      </w:r>
+      <w:proofErr w:type="spellStart"/>
+      <w:r>
+        <w:rPr>
+          <w:b/>
+          <w:bCs/>
+        </w:rPr>
+        <w:t>install</w:t>
+      </w:r>
+      <w:proofErr w:type="spellEnd"/>
       <w:r>
         <w:t>.</w:t>
       </w:r>
@@ -1898,16 +2044,88 @@
         </w:numPr>
       </w:pPr>
       <w:r>
-        <w:t>Dentro de la carpeta Frontend, buscar el archivo Main</w:t>
-      </w:r>
-      <w:r>
-        <w:t>.jsx que se encuentra en Frontend/src. En este archivo se debe crear un proyecto en Google Cloud y obtener una credencial para la ruta localhost:&lt;Puerto&gt;. En la parte de &lt;</w:t>
-      </w:r>
-      <w:r>
-        <w:t>GoogleOAuthProvider clientId="</w:t>
-      </w:r>
-      <w:r>
-        <w:t xml:space="preserve">&lt;id_cliente&gt;”&gt; donde dice &lt;id_cliente&gt; reemplazar con la credencial obtenida. </w:t>
+        <w:t xml:space="preserve">Dentro de la carpeta </w:t>
+      </w:r>
+      <w:proofErr w:type="spellStart"/>
+      <w:r>
+        <w:t>Frontend</w:t>
+      </w:r>
+      <w:proofErr w:type="spellEnd"/>
+      <w:r>
+        <w:t xml:space="preserve">, buscar el archivo </w:t>
+      </w:r>
+      <w:proofErr w:type="spellStart"/>
+      <w:r>
+        <w:t>Main</w:t>
+      </w:r>
+      <w:r>
+        <w:t>.jsx</w:t>
+      </w:r>
+      <w:proofErr w:type="spellEnd"/>
+      <w:r>
+        <w:t xml:space="preserve"> que se encuentra en </w:t>
+      </w:r>
+      <w:proofErr w:type="spellStart"/>
+      <w:r>
+        <w:t>Frontend</w:t>
+      </w:r>
+      <w:proofErr w:type="spellEnd"/>
+      <w:r>
+        <w:t>/</w:t>
+      </w:r>
+      <w:proofErr w:type="spellStart"/>
+      <w:r>
+        <w:t>src</w:t>
+      </w:r>
+      <w:proofErr w:type="spellEnd"/>
+      <w:r>
+        <w:t xml:space="preserve">. En este archivo se debe crear un proyecto en Google Cloud </w:t>
+      </w:r>
+      <w:proofErr w:type="spellStart"/>
+      <w:r>
+        <w:t>Console</w:t>
+      </w:r>
+      <w:proofErr w:type="spellEnd"/>
+      <w:r>
+        <w:t xml:space="preserve"> </w:t>
+      </w:r>
+      <w:r>
+        <w:t>y obtener una credencial para la ruta localhost:&lt;Puerto&gt;. En la parte de &lt;</w:t>
+      </w:r>
+      <w:proofErr w:type="spellStart"/>
+      <w:r>
+        <w:t>GoogleOAuthProvider</w:t>
+      </w:r>
+      <w:proofErr w:type="spellEnd"/>
+      <w:r>
+        <w:t xml:space="preserve"> </w:t>
+      </w:r>
+      <w:proofErr w:type="spellStart"/>
+      <w:r>
+        <w:t>clientId</w:t>
+      </w:r>
+      <w:proofErr w:type="spellEnd"/>
+      <w:r>
+        <w:t>="</w:t>
+      </w:r>
+      <w:r>
+        <w:t>&lt;</w:t>
+      </w:r>
+      <w:proofErr w:type="spellStart"/>
+      <w:r>
+        <w:t>id_cliente</w:t>
+      </w:r>
+      <w:proofErr w:type="spellEnd"/>
+      <w:r>
+        <w:t>&gt;”&gt; donde dice &lt;</w:t>
+      </w:r>
+      <w:proofErr w:type="spellStart"/>
+      <w:r>
+        <w:t>id_cliente</w:t>
+      </w:r>
+      <w:proofErr w:type="spellEnd"/>
+      <w:r>
+        <w:t xml:space="preserve">&gt; reemplazar con la credencial obtenida. </w:t>
       </w:r>
     </w:p>
     <w:p>
@@ -1919,14 +2137,35 @@
         </w:numPr>
       </w:pPr>
       <w:r>
-        <w:t>Dentro de la carpeta Frontend, s</w:t>
+        <w:t xml:space="preserve">Dentro de la carpeta </w:t>
+      </w:r>
+      <w:proofErr w:type="spellStart"/>
+      <w:r>
+        <w:t>Frontend</w:t>
+      </w:r>
+      <w:proofErr w:type="spellEnd"/>
+      <w:r>
+        <w:t>, s</w:t>
       </w:r>
       <w:r>
         <w:t>e deberá ejecutar el comando</w:t>
       </w:r>
       <w:r>
-        <w:t xml:space="preserve"> npm install</w:t>
-      </w:r>
+        <w:t xml:space="preserve"> </w:t>
+      </w:r>
+      <w:proofErr w:type="spellStart"/>
+      <w:r>
+        <w:t>npm</w:t>
+      </w:r>
+      <w:proofErr w:type="spellEnd"/>
+      <w:r>
+        <w:t xml:space="preserve"> </w:t>
+      </w:r>
+      <w:proofErr w:type="spellStart"/>
+      <w:r>
+        <w:t>install</w:t>
+      </w:r>
+      <w:proofErr w:type="spellEnd"/>
       <w:r>
         <w:t>.</w:t>
       </w:r>
@@ -1940,7 +2179,15 @@
         </w:numPr>
       </w:pPr>
       <w:r>
-        <w:t>Se debe ingresar al Xampp y activar los servicios Apache y MySQL.</w:t>
+        <w:t xml:space="preserve">Se debe ingresar al </w:t>
+      </w:r>
+      <w:proofErr w:type="spellStart"/>
+      <w:r>
+        <w:t>Xampp</w:t>
+      </w:r>
+      <w:proofErr w:type="spellEnd"/>
+      <w:r>
+        <w:t xml:space="preserve"> y activar los servicios Apache y MySQL.</w:t>
       </w:r>
     </w:p>
     <w:p>
@@ -1952,7 +2199,31 @@
         </w:numPr>
       </w:pPr>
       <w:r>
-        <w:t>Dentro de la carpeta Frontend, se deberá ejecutar el comando npm run dev.</w:t>
+        <w:t xml:space="preserve">Dentro de la carpeta </w:t>
+      </w:r>
+      <w:proofErr w:type="spellStart"/>
+      <w:r>
+        <w:t>Frontend</w:t>
+      </w:r>
+      <w:proofErr w:type="spellEnd"/>
+      <w:r>
+        <w:t xml:space="preserve">, se deberá ejecutar el comando </w:t>
+      </w:r>
+      <w:proofErr w:type="spellStart"/>
+      <w:r>
+        <w:t>npm</w:t>
+      </w:r>
+      <w:proofErr w:type="spellEnd"/>
+      <w:r>
+        <w:t xml:space="preserve"> run </w:t>
+      </w:r>
+      <w:proofErr w:type="spellStart"/>
+      <w:r>
+        <w:t>dev</w:t>
+      </w:r>
+      <w:proofErr w:type="spellEnd"/>
+      <w:r>
+        <w:t>.</w:t>
       </w:r>
     </w:p>
     <w:p>
@@ -2026,8 +2297,16 @@
         <w:rPr>
           <w:lang w:val="es-ES"/>
         </w:rPr>
-        <w:t xml:space="preserve"> y Frontend</w:t>
-      </w:r>
+        <w:t xml:space="preserve"> y </w:t>
+      </w:r>
+      <w:proofErr w:type="spellStart"/>
+      <w:r>
+        <w:rPr>
+          <w:lang w:val="es-ES"/>
+        </w:rPr>
+        <w:t>Frontend</w:t>
+      </w:r>
+      <w:proofErr w:type="spellEnd"/>
       <w:r>
         <w:rPr>
           <w:lang w:val="es-ES"/>
@@ -2128,8 +2407,16 @@
         <w:rPr>
           <w:lang w:val="es-ES"/>
         </w:rPr>
-        <w:t xml:space="preserve"> el archivo .env</w:t>
-      </w:r>
+        <w:t xml:space="preserve"> el archivo .</w:t>
+      </w:r>
+      <w:proofErr w:type="spellStart"/>
+      <w:r>
+        <w:rPr>
+          <w:lang w:val="es-ES"/>
+        </w:rPr>
+        <w:t>env</w:t>
+      </w:r>
+      <w:proofErr w:type="spellEnd"/>
       <w:r>
         <w:rPr>
           <w:lang w:val="es-ES"/>
@@ -2152,7 +2439,21 @@
         <w:rPr>
           <w:lang w:val="es-ES"/>
         </w:rPr>
-        <w:t>Revisar creación del esquema de datos bdvestariskmanager.</w:t>
+        <w:t xml:space="preserve">Revisar creación del esquema de datos </w:t>
+      </w:r>
+      <w:proofErr w:type="spellStart"/>
+      <w:r>
+        <w:rPr>
+          <w:lang w:val="es-ES"/>
+        </w:rPr>
+        <w:t>bdvestariskmanager</w:t>
+      </w:r>
+      <w:proofErr w:type="spellEnd"/>
+      <w:r>
+        <w:rPr>
+          <w:lang w:val="es-ES"/>
+        </w:rPr>
+        <w:t>.</w:t>
       </w:r>
     </w:p>
     <w:p>
@@ -2248,8 +2549,16 @@
         <w:rPr>
           <w:lang w:val="es-ES"/>
         </w:rPr>
-        <w:t xml:space="preserve"> en el archivo .env</w:t>
-      </w:r>
+        <w:t xml:space="preserve"> en el archivo .</w:t>
+      </w:r>
+      <w:proofErr w:type="spellStart"/>
+      <w:r>
+        <w:rPr>
+          <w:lang w:val="es-ES"/>
+        </w:rPr>
+        <w:t>env</w:t>
+      </w:r>
+      <w:proofErr w:type="spellEnd"/>
       <w:r>
         <w:rPr>
           <w:lang w:val="es-ES"/>
@@ -2272,8 +2581,16 @@
         <w:rPr>
           <w:lang w:val="es-ES"/>
         </w:rPr>
-        <w:t>Falla de composer</w:t>
-      </w:r>
+        <w:t xml:space="preserve">Falla de </w:t>
+      </w:r>
+      <w:proofErr w:type="spellStart"/>
+      <w:r>
+        <w:rPr>
+          <w:lang w:val="es-ES"/>
+        </w:rPr>
+        <w:t>composer</w:t>
+      </w:r>
+      <w:proofErr w:type="spellEnd"/>
     </w:p>
     <w:p>
       <w:pPr>
@@ -2308,7 +2625,35 @@
         <w:rPr>
           <w:lang w:val="es-ES"/>
         </w:rPr>
-        <w:t>Antes de ejecutar el comando composer install se debe desactivar el antivirus.</w:t>
+        <w:t xml:space="preserve">Antes de ejecutar el comando </w:t>
+      </w:r>
+      <w:proofErr w:type="spellStart"/>
+      <w:r>
+        <w:rPr>
+          <w:lang w:val="es-ES"/>
+        </w:rPr>
+        <w:t>composer</w:t>
+      </w:r>
+      <w:proofErr w:type="spellEnd"/>
+      <w:r>
+        <w:rPr>
+          <w:lang w:val="es-ES"/>
+        </w:rPr>
+        <w:t xml:space="preserve"> </w:t>
+      </w:r>
+      <w:proofErr w:type="spellStart"/>
+      <w:r>
+        <w:rPr>
+          <w:lang w:val="es-ES"/>
+        </w:rPr>
+        <w:t>install</w:t>
+      </w:r>
+      <w:proofErr w:type="spellEnd"/>
+      <w:r>
+        <w:rPr>
+          <w:lang w:val="es-ES"/>
+        </w:rPr>
+        <w:t xml:space="preserve"> se debe desactivar el antivirus.</w:t>
       </w:r>
     </w:p>
     <w:p>
@@ -2443,8 +2788,13 @@
       </w:sdtPr>
       <w:sdtContent>
         <w:r>
-          <w:t>T-Code</w:t>
+          <w:t>T-</w:t>
         </w:r>
+        <w:proofErr w:type="spellStart"/>
+        <w:r>
+          <w:t>Code</w:t>
+        </w:r>
+        <w:proofErr w:type="spellEnd"/>
       </w:sdtContent>
     </w:sdt>
     <w:r>
@@ -2603,7 +2953,23 @@
           <w:spacing w:before="0"/>
         </w:pPr>
         <w:r>
-          <w:t>Agustín Collareda, Cintia Hernandez, Hugo Frey</w:t>
+          <w:t xml:space="preserve">Agustín </w:t>
+        </w:r>
+        <w:proofErr w:type="spellStart"/>
+        <w:r>
+          <w:t>Collareda</w:t>
+        </w:r>
+        <w:proofErr w:type="spellEnd"/>
+        <w:r>
+          <w:t xml:space="preserve">, Cintia </w:t>
+        </w:r>
+        <w:proofErr w:type="spellStart"/>
+        <w:r>
+          <w:t>Hernandez</w:t>
+        </w:r>
+        <w:proofErr w:type="spellEnd"/>
+        <w:r>
+          <w:t>, Hugo Frey</w:t>
         </w:r>
       </w:p>
     </w:sdtContent>
@@ -2856,7 +3222,23 @@
             <w:rFonts w:asciiTheme="majorHAnsi" w:eastAsiaTheme="majorEastAsia" w:hAnsiTheme="majorHAnsi" w:cstheme="majorBidi"/>
             <w:szCs w:val="36"/>
           </w:rPr>
-          <w:t>Vesta Risk Manager</w:t>
+          <w:t xml:space="preserve">Vesta </w:t>
+        </w:r>
+        <w:proofErr w:type="spellStart"/>
+        <w:r>
+          <w:rPr>
+            <w:rFonts w:asciiTheme="majorHAnsi" w:eastAsiaTheme="majorEastAsia" w:hAnsiTheme="majorHAnsi" w:cstheme="majorBidi"/>
+            <w:szCs w:val="36"/>
+          </w:rPr>
+          <w:t>Risk</w:t>
+        </w:r>
+        <w:proofErr w:type="spellEnd"/>
+        <w:r>
+          <w:rPr>
+            <w:rFonts w:asciiTheme="majorHAnsi" w:eastAsiaTheme="majorEastAsia" w:hAnsiTheme="majorHAnsi" w:cstheme="majorBidi"/>
+            <w:szCs w:val="36"/>
+          </w:rPr>
+          <w:t xml:space="preserve"> Manager</w:t>
         </w:r>
       </w:sdtContent>
     </w:sdt>
@@ -5245,6 +5627,7 @@
   <w:style w:type="character" w:default="1" w:styleId="Fuentedeprrafopredeter">
     <w:name w:val="Default Paragraph Font"/>
     <w:uiPriority w:val="1"/>
+    <w:semiHidden/>
     <w:unhideWhenUsed/>
   </w:style>
   <w:style w:type="table" w:default="1" w:styleId="Tablanormal">

</xml_diff>

<commit_message>
Doc: Se hicieron pequeñas correcciones en el manual de instalación
</commit_message>
<xml_diff>
--- a/4. Etapa de cierre/Manuales/Manual de Instalación_Vesta Risk Manager_T-Code.docx
+++ b/4. Etapa de cierre/Manuales/Manual de Instalación_Vesta Risk Manager_T-Code.docx
@@ -169,27 +169,7 @@
                   <w:szCs w:val="36"/>
                   <w:lang w:val="es-AR"/>
                 </w:rPr>
-                <w:t xml:space="preserve">Vesta </w:t>
-              </w:r>
-              <w:proofErr w:type="spellStart"/>
-              <w:r>
-                <w:rPr>
-                  <w:rFonts w:asciiTheme="majorHAnsi" w:eastAsiaTheme="majorEastAsia" w:hAnsiTheme="majorHAnsi" w:cstheme="majorBidi"/>
-                  <w:sz w:val="36"/>
-                  <w:szCs w:val="36"/>
-                  <w:lang w:val="es-AR"/>
-                </w:rPr>
-                <w:t>Risk</w:t>
-              </w:r>
-              <w:proofErr w:type="spellEnd"/>
-              <w:r>
-                <w:rPr>
-                  <w:rFonts w:asciiTheme="majorHAnsi" w:eastAsiaTheme="majorEastAsia" w:hAnsiTheme="majorHAnsi" w:cstheme="majorBidi"/>
-                  <w:sz w:val="36"/>
-                  <w:szCs w:val="36"/>
-                  <w:lang w:val="es-AR"/>
-                </w:rPr>
-                <w:t xml:space="preserve"> Manager</w:t>
+                <w:t>Vesta Risk Manager</w:t>
               </w:r>
             </w:p>
           </w:sdtContent>
@@ -248,16 +228,8 @@
                 <w:rPr>
                   <w:lang w:val="es-AR"/>
                 </w:rPr>
-                <w:t>T-</w:t>
+                <w:t>T-Code</w:t>
               </w:r>
-              <w:proofErr w:type="spellStart"/>
-              <w:r>
-                <w:rPr>
-                  <w:lang w:val="es-AR"/>
-                </w:rPr>
-                <w:t>Code</w:t>
-              </w:r>
-              <w:proofErr w:type="spellEnd"/>
             </w:p>
           </w:sdtContent>
         </w:sdt>
@@ -274,22 +246,10 @@
                 <w:pStyle w:val="Sinespaciado"/>
               </w:pPr>
               <w:r>
-                <w:t xml:space="preserve">Agustín </w:t>
-              </w:r>
-              <w:proofErr w:type="spellStart"/>
-              <w:r>
-                <w:t>Collareda</w:t>
-              </w:r>
-              <w:proofErr w:type="spellEnd"/>
-              <w:r>
-                <w:t xml:space="preserve">, </w:t>
+                <w:t xml:space="preserve">Agustín Collareda, </w:t>
               </w:r>
               <w:r>
-                <w:t xml:space="preserve">Cintia </w:t>
-              </w:r>
-              <w:proofErr w:type="spellStart"/>
-              <w:r>
-                <w:t>Hern</w:t>
+                <w:t>Cintia Hern</w:t>
               </w:r>
               <w:r>
                 <w:t>a</w:t>
@@ -297,7 +257,6 @@
               <w:r>
                 <w:t>ndez</w:t>
               </w:r>
-              <w:proofErr w:type="spellEnd"/>
               <w:r>
                 <w:t>, Hugo Frey</w:t>
               </w:r>
@@ -1501,21 +1460,7 @@
         <w:rPr>
           <w:lang w:val="es-ES"/>
         </w:rPr>
-        <w:t xml:space="preserve"> Vesta </w:t>
-      </w:r>
-      <w:proofErr w:type="spellStart"/>
-      <w:r>
-        <w:rPr>
-          <w:lang w:val="es-ES"/>
-        </w:rPr>
-        <w:t>Risk</w:t>
-      </w:r>
-      <w:proofErr w:type="spellEnd"/>
-      <w:r>
-        <w:rPr>
-          <w:lang w:val="es-ES"/>
-        </w:rPr>
-        <w:t xml:space="preserve"> Manager. </w:t>
+        <w:t xml:space="preserve"> Vesta Risk Manager. </w:t>
       </w:r>
     </w:p>
     <w:p>
@@ -1526,21 +1471,7 @@
         <w:rPr>
           <w:lang w:val="es-ES"/>
         </w:rPr>
-        <w:t xml:space="preserve">Vesta </w:t>
-      </w:r>
-      <w:proofErr w:type="spellStart"/>
-      <w:r>
-        <w:rPr>
-          <w:lang w:val="es-ES"/>
-        </w:rPr>
-        <w:t>Risk</w:t>
-      </w:r>
-      <w:proofErr w:type="spellEnd"/>
-      <w:r>
-        <w:rPr>
-          <w:lang w:val="es-ES"/>
-        </w:rPr>
-        <w:t xml:space="preserve"> Manager es una aplicación diseñada para la identificación, análisis y monitoreo de riesgos que pueden presentarse en distintos proyectos. Fue diseñado por estudiantes de la UNPA UARG con el f</w:t>
+        <w:t>Vesta Risk Manager es una aplicación diseñada para la identificación, análisis y monitoreo de riesgos que pueden presentarse en distintos proyectos. Fue diseñado por estudiantes de la UNPA UARG con el f</w:t>
       </w:r>
       <w:r>
         <w:rPr>
@@ -1574,45 +1505,36 @@
     <w:p>
       <w:pPr>
         <w:pStyle w:val="PSI-Comentario"/>
+      </w:pPr>
+      <w:r>
+        <w:t xml:space="preserve">Es recomendable que, una vez finalizada la instalación, consulte el </w:t>
+      </w:r>
+      <w:r>
+        <w:rPr>
+          <w:u w:val="single"/>
+        </w:rPr>
+        <w:t>Manual de Usuario</w:t>
+      </w:r>
+      <w:r>
+        <w:t xml:space="preserve"> antes de utilizar </w:t>
+      </w:r>
+      <w:r>
         <w:rPr>
           <w:i/>
         </w:rPr>
-      </w:pPr>
-      <w:r>
-        <w:t xml:space="preserve">Es recomendable que, una vez finalizada la instalación, consulte el </w:t>
-      </w:r>
-      <w:r>
-        <w:rPr>
-          <w:u w:val="single"/>
-        </w:rPr>
-        <w:t>Manual de Usuario</w:t>
-      </w:r>
-      <w:r>
-        <w:t xml:space="preserve"> antes de utilizar </w:t>
-      </w:r>
-      <w:r>
+        <w:t>Vesta Risk Manager</w:t>
+      </w:r>
+      <w:r>
+        <w:t xml:space="preserve"> por primera vez.</w:t>
+      </w:r>
+    </w:p>
+    <w:p>
+      <w:pPr>
+        <w:pStyle w:val="PSI-Comentario"/>
         <w:rPr>
           <w:i/>
         </w:rPr>
-        <w:t xml:space="preserve">Vesta </w:t>
-      </w:r>
-      <w:proofErr w:type="spellStart"/>
-      <w:r>
-        <w:rPr>
-          <w:i/>
-        </w:rPr>
-        <w:t>Risk</w:t>
-      </w:r>
-      <w:proofErr w:type="spellEnd"/>
-      <w:r>
-        <w:rPr>
-          <w:i/>
-        </w:rPr>
-        <w:t xml:space="preserve"> Manager</w:t>
-      </w:r>
-      <w:r>
-        <w:t xml:space="preserve"> por primera vez.</w:t>
-      </w:r>
+      </w:pPr>
     </w:p>
     <w:p>
       <w:pPr>
@@ -1738,11 +1660,9 @@
           <w:numId w:val="16"/>
         </w:numPr>
       </w:pPr>
-      <w:proofErr w:type="spellStart"/>
-      <w:r>
-        <w:t>Xampp</w:t>
-      </w:r>
-      <w:proofErr w:type="spellEnd"/>
+      <w:r>
+        <w:t>XAMPP</w:t>
+      </w:r>
       <w:r>
         <w:t xml:space="preserve"> </w:t>
       </w:r>
@@ -1767,11 +1687,9 @@
           <w:numId w:val="16"/>
         </w:numPr>
       </w:pPr>
-      <w:proofErr w:type="spellStart"/>
       <w:r>
         <w:t>Node</w:t>
       </w:r>
-      <w:proofErr w:type="spellEnd"/>
       <w:r>
         <w:t xml:space="preserve"> 20.10.0 o superior.</w:t>
       </w:r>
@@ -1802,13 +1720,8 @@
           <w:numId w:val="16"/>
         </w:numPr>
       </w:pPr>
-      <w:proofErr w:type="spellStart"/>
-      <w:r>
-        <w:t>Composer</w:t>
-      </w:r>
-      <w:proofErr w:type="spellEnd"/>
-      <w:r>
-        <w:t xml:space="preserve"> 2.8.9.</w:t>
+      <w:r>
+        <w:t>Composer 2.8.9.</w:t>
       </w:r>
     </w:p>
     <w:p>
@@ -1866,21 +1779,11 @@
         <w:t xml:space="preserve"> Vesta </w:t>
       </w:r>
       <w:r>
-        <w:t xml:space="preserve">dentro del directorio </w:t>
-      </w:r>
-      <w:proofErr w:type="spellStart"/>
-      <w:r>
-        <w:t>htdocs</w:t>
-      </w:r>
-      <w:proofErr w:type="spellEnd"/>
-      <w:r>
-        <w:t xml:space="preserve"> de su instalación de </w:t>
-      </w:r>
-      <w:proofErr w:type="spellStart"/>
-      <w:r>
-        <w:t>xampp</w:t>
-      </w:r>
-      <w:proofErr w:type="spellEnd"/>
+        <w:t xml:space="preserve">dentro del directorio htdocs de su instalación de </w:t>
+      </w:r>
+      <w:r>
+        <w:t>XAMPP.</w:t>
+      </w:r>
     </w:p>
     <w:p>
       <w:pPr>
@@ -1891,15 +1794,7 @@
         </w:numPr>
       </w:pPr>
       <w:r>
-        <w:t>Crear el esquema “</w:t>
-      </w:r>
-      <w:proofErr w:type="spellStart"/>
-      <w:r>
-        <w:t>bdvestariskmanager</w:t>
-      </w:r>
-      <w:proofErr w:type="spellEnd"/>
-      <w:r>
-        <w:t>” en el SGBD MySQL y res</w:t>
+        <w:t>Crear el esquema “bdvestariskmanager” en el SGBD MySQL y res</w:t>
       </w:r>
       <w:r>
         <w:t>t</w:t>
@@ -1910,11 +1805,15 @@
       <w:r>
         <w:t xml:space="preserve"> </w:t>
       </w:r>
-      <w:proofErr w:type="spellStart"/>
+      <w:r>
+        <w:t>“</w:t>
+      </w:r>
       <w:r>
         <w:t>bdvestariskmanager.sql</w:t>
       </w:r>
-      <w:proofErr w:type="spellEnd"/>
+      <w:r>
+        <w:t>”.</w:t>
+      </w:r>
     </w:p>
     <w:p>
       <w:pPr>
@@ -1925,15 +1824,38 @@
         </w:numPr>
       </w:pPr>
       <w:r>
-        <w:t>Crear el archivo .</w:t>
-      </w:r>
-      <w:proofErr w:type="spellStart"/>
-      <w:r>
-        <w:t>env</w:t>
-      </w:r>
-      <w:proofErr w:type="spellEnd"/>
-      <w:r>
-        <w:t xml:space="preserve"> dentro de la carpeta Vesta</w:t>
+        <w:t xml:space="preserve">Crear el archivo </w:t>
+      </w:r>
+      <w:r>
+        <w:rPr>
+          <w:b/>
+          <w:bCs/>
+        </w:rPr>
+        <w:t>“</w:t>
+      </w:r>
+      <w:r>
+        <w:rPr>
+          <w:b/>
+          <w:bCs/>
+        </w:rPr>
+        <w:t>.env</w:t>
+      </w:r>
+      <w:r>
+        <w:rPr>
+          <w:b/>
+          <w:bCs/>
+        </w:rPr>
+        <w:t>”</w:t>
+      </w:r>
+      <w:r>
+        <w:t xml:space="preserve"> dentro de la carpeta </w:t>
+      </w:r>
+      <w:r>
+        <w:rPr>
+          <w:b/>
+          <w:bCs/>
+        </w:rPr>
+        <w:t>Vesta</w:t>
       </w:r>
       <w:r>
         <w:t xml:space="preserve"> con las siguientes características: </w:t>
@@ -1950,6 +1872,9 @@
       <w:r>
         <w:t>DB_HOST="localhost"</w:t>
       </w:r>
+      <w:r>
+        <w:t>.</w:t>
+      </w:r>
     </w:p>
     <w:p>
       <w:pPr>
@@ -1960,15 +1885,10 @@
         </w:numPr>
       </w:pPr>
       <w:r>
-        <w:t>DB_NAME="</w:t>
-      </w:r>
-      <w:proofErr w:type="spellStart"/>
-      <w:r>
-        <w:t>bdvestariskmanager</w:t>
-      </w:r>
-      <w:proofErr w:type="spellEnd"/>
-      <w:r>
-        <w:t>"</w:t>
+        <w:t>DB_NAME="bdvestariskmanager"</w:t>
+      </w:r>
+      <w:r>
+        <w:t>.</w:t>
       </w:r>
     </w:p>
     <w:p>
@@ -1982,6 +1902,9 @@
       <w:r>
         <w:t>DB_USER="&lt;Usuario&gt;"</w:t>
       </w:r>
+      <w:r>
+        <w:t>.</w:t>
+      </w:r>
     </w:p>
     <w:p>
       <w:pPr>
@@ -1994,6 +1917,9 @@
       <w:r>
         <w:t>DB_PASS="&lt;Contraseña&gt;"</w:t>
       </w:r>
+      <w:r>
+        <w:t>.</w:t>
+      </w:r>
     </w:p>
     <w:p>
       <w:pPr>
@@ -2004,33 +1930,25 @@
         </w:numPr>
       </w:pPr>
       <w:r>
-        <w:t xml:space="preserve">Se deberá desactivar el antivirus y dentro de la carpeta Vesta ejecutar el comando </w:t>
-      </w:r>
-      <w:proofErr w:type="spellStart"/>
+        <w:t xml:space="preserve">Se deberá desactivar el antivirus y dentro de la carpeta </w:t>
+      </w:r>
       <w:r>
         <w:rPr>
           <w:b/>
           <w:bCs/>
         </w:rPr>
-        <w:t>composer</w:t>
-      </w:r>
-      <w:proofErr w:type="spellEnd"/>
+        <w:t>Vesta</w:t>
+      </w:r>
+      <w:r>
+        <w:t xml:space="preserve"> ejecutar el comando </w:t>
+      </w:r>
       <w:r>
         <w:rPr>
           <w:b/>
           <w:bCs/>
         </w:rPr>
-        <w:t xml:space="preserve"> </w:t>
-      </w:r>
-      <w:proofErr w:type="spellStart"/>
-      <w:r>
-        <w:rPr>
-          <w:b/>
-          <w:bCs/>
-        </w:rPr>
-        <w:t>install</w:t>
-      </w:r>
-      <w:proofErr w:type="spellEnd"/>
+        <w:t>composer install</w:t>
+      </w:r>
       <w:r>
         <w:t>.</w:t>
       </w:r>
@@ -2044,88 +1962,50 @@
         </w:numPr>
       </w:pPr>
       <w:r>
-        <w:t xml:space="preserve">Dentro de la carpeta </w:t>
-      </w:r>
-      <w:proofErr w:type="spellStart"/>
-      <w:r>
-        <w:t>Frontend</w:t>
-      </w:r>
-      <w:proofErr w:type="spellEnd"/>
-      <w:r>
-        <w:t xml:space="preserve">, buscar el archivo </w:t>
-      </w:r>
-      <w:proofErr w:type="spellStart"/>
-      <w:r>
+        <w:t xml:space="preserve">Dentro de la carpeta Frontend, buscar el archivo </w:t>
+      </w:r>
+      <w:r>
+        <w:rPr>
+          <w:b/>
+          <w:bCs/>
+        </w:rPr>
+        <w:t>“</w:t>
+      </w:r>
+      <w:r>
+        <w:rPr>
+          <w:b/>
+          <w:bCs/>
+        </w:rPr>
         <w:t>Main</w:t>
       </w:r>
       <w:r>
+        <w:rPr>
+          <w:b/>
+          <w:bCs/>
+        </w:rPr>
         <w:t>.jsx</w:t>
       </w:r>
-      <w:proofErr w:type="spellEnd"/>
-      <w:r>
-        <w:t xml:space="preserve"> que se encuentra en </w:t>
-      </w:r>
-      <w:proofErr w:type="spellStart"/>
-      <w:r>
-        <w:t>Frontend</w:t>
-      </w:r>
-      <w:proofErr w:type="spellEnd"/>
-      <w:r>
-        <w:t>/</w:t>
-      </w:r>
-      <w:proofErr w:type="spellStart"/>
-      <w:r>
-        <w:t>src</w:t>
-      </w:r>
-      <w:proofErr w:type="spellEnd"/>
-      <w:r>
-        <w:t xml:space="preserve">. En este archivo se debe crear un proyecto en Google Cloud </w:t>
-      </w:r>
-      <w:proofErr w:type="spellStart"/>
-      <w:r>
-        <w:t>Console</w:t>
-      </w:r>
-      <w:proofErr w:type="spellEnd"/>
-      <w:r>
-        <w:t xml:space="preserve"> </w:t>
+      <w:r>
+        <w:rPr>
+          <w:b/>
+          <w:bCs/>
+        </w:rPr>
+        <w:t>”</w:t>
+      </w:r>
+      <w:r>
+        <w:t xml:space="preserve"> que se encuentra en Frontend/src. En este archivo se debe crear un proyecto en Google Cloud </w:t>
+      </w:r>
+      <w:r>
+        <w:t xml:space="preserve">Console </w:t>
       </w:r>
       <w:r>
         <w:t>y obtener una credencial para la ruta localhost:&lt;Puerto&gt;. En la parte de &lt;</w:t>
       </w:r>
-      <w:proofErr w:type="spellStart"/>
-      <w:r>
-        <w:t>GoogleOAuthProvider</w:t>
-      </w:r>
-      <w:proofErr w:type="spellEnd"/>
-      <w:r>
-        <w:t xml:space="preserve"> </w:t>
-      </w:r>
-      <w:proofErr w:type="spellStart"/>
-      <w:r>
-        <w:t>clientId</w:t>
-      </w:r>
-      <w:proofErr w:type="spellEnd"/>
-      <w:r>
-        <w:t>="</w:t>
-      </w:r>
-      <w:r>
-        <w:t>&lt;</w:t>
-      </w:r>
-      <w:proofErr w:type="spellStart"/>
-      <w:r>
-        <w:t>id_cliente</w:t>
-      </w:r>
-      <w:proofErr w:type="spellEnd"/>
-      <w:r>
-        <w:t>&gt;”&gt; donde dice &lt;</w:t>
-      </w:r>
-      <w:proofErr w:type="spellStart"/>
-      <w:r>
-        <w:t>id_cliente</w:t>
-      </w:r>
-      <w:proofErr w:type="spellEnd"/>
-      <w:r>
-        <w:t xml:space="preserve">&gt; reemplazar con la credencial obtenida. </w:t>
+      <w:r>
+        <w:t>GoogleOAuthProvider clientId="</w:t>
+      </w:r>
+      <w:r>
+        <w:t xml:space="preserve">&lt;id_cliente&gt;”&gt; donde dice &lt;id_cliente&gt; reemplazar con la credencial obtenida. </w:t>
       </w:r>
     </w:p>
     <w:p>
@@ -2137,35 +2017,14 @@
         </w:numPr>
       </w:pPr>
       <w:r>
-        <w:t xml:space="preserve">Dentro de la carpeta </w:t>
-      </w:r>
-      <w:proofErr w:type="spellStart"/>
-      <w:r>
-        <w:t>Frontend</w:t>
-      </w:r>
-      <w:proofErr w:type="spellEnd"/>
-      <w:r>
-        <w:t>, s</w:t>
+        <w:t>Dentro de la carpeta Frontend, s</w:t>
       </w:r>
       <w:r>
         <w:t>e deberá ejecutar el comando</w:t>
       </w:r>
       <w:r>
-        <w:t xml:space="preserve"> </w:t>
-      </w:r>
-      <w:proofErr w:type="spellStart"/>
-      <w:r>
-        <w:t>npm</w:t>
-      </w:r>
-      <w:proofErr w:type="spellEnd"/>
-      <w:r>
-        <w:t xml:space="preserve"> </w:t>
-      </w:r>
-      <w:proofErr w:type="spellStart"/>
-      <w:r>
-        <w:t>install</w:t>
-      </w:r>
-      <w:proofErr w:type="spellEnd"/>
+        <w:t xml:space="preserve"> npm install</w:t>
+      </w:r>
       <w:r>
         <w:t>.</w:t>
       </w:r>
@@ -2181,11 +2040,9 @@
       <w:r>
         <w:t xml:space="preserve">Se debe ingresar al </w:t>
       </w:r>
-      <w:proofErr w:type="spellStart"/>
-      <w:r>
-        <w:t>Xampp</w:t>
-      </w:r>
-      <w:proofErr w:type="spellEnd"/>
+      <w:r>
+        <w:t>XAMPP</w:t>
+      </w:r>
       <w:r>
         <w:t xml:space="preserve"> y activar los servicios Apache y MySQL.</w:t>
       </w:r>
@@ -2199,31 +2056,7 @@
         </w:numPr>
       </w:pPr>
       <w:r>
-        <w:t xml:space="preserve">Dentro de la carpeta </w:t>
-      </w:r>
-      <w:proofErr w:type="spellStart"/>
-      <w:r>
-        <w:t>Frontend</w:t>
-      </w:r>
-      <w:proofErr w:type="spellEnd"/>
-      <w:r>
-        <w:t xml:space="preserve">, se deberá ejecutar el comando </w:t>
-      </w:r>
-      <w:proofErr w:type="spellStart"/>
-      <w:r>
-        <w:t>npm</w:t>
-      </w:r>
-      <w:proofErr w:type="spellEnd"/>
-      <w:r>
-        <w:t xml:space="preserve"> run </w:t>
-      </w:r>
-      <w:proofErr w:type="spellStart"/>
-      <w:r>
-        <w:t>dev</w:t>
-      </w:r>
-      <w:proofErr w:type="spellEnd"/>
-      <w:r>
-        <w:t>.</w:t>
+        <w:t>Dentro de la carpeta Frontend, se deberá ejecutar el comando npm run dev.</w:t>
       </w:r>
     </w:p>
     <w:p>
@@ -2297,16 +2130,8 @@
         <w:rPr>
           <w:lang w:val="es-ES"/>
         </w:rPr>
-        <w:t xml:space="preserve"> y </w:t>
-      </w:r>
-      <w:proofErr w:type="spellStart"/>
-      <w:r>
-        <w:rPr>
-          <w:lang w:val="es-ES"/>
-        </w:rPr>
-        <w:t>Frontend</w:t>
-      </w:r>
-      <w:proofErr w:type="spellEnd"/>
+        <w:t xml:space="preserve"> y Frontend</w:t>
+      </w:r>
       <w:r>
         <w:rPr>
           <w:lang w:val="es-ES"/>
@@ -2407,16 +2232,8 @@
         <w:rPr>
           <w:lang w:val="es-ES"/>
         </w:rPr>
-        <w:t xml:space="preserve"> el archivo .</w:t>
-      </w:r>
-      <w:proofErr w:type="spellStart"/>
-      <w:r>
-        <w:rPr>
-          <w:lang w:val="es-ES"/>
-        </w:rPr>
-        <w:t>env</w:t>
-      </w:r>
-      <w:proofErr w:type="spellEnd"/>
+        <w:t xml:space="preserve"> el archivo .env</w:t>
+      </w:r>
       <w:r>
         <w:rPr>
           <w:lang w:val="es-ES"/>
@@ -2439,21 +2256,7 @@
         <w:rPr>
           <w:lang w:val="es-ES"/>
         </w:rPr>
-        <w:t xml:space="preserve">Revisar creación del esquema de datos </w:t>
-      </w:r>
-      <w:proofErr w:type="spellStart"/>
-      <w:r>
-        <w:rPr>
-          <w:lang w:val="es-ES"/>
-        </w:rPr>
-        <w:t>bdvestariskmanager</w:t>
-      </w:r>
-      <w:proofErr w:type="spellEnd"/>
-      <w:r>
-        <w:rPr>
-          <w:lang w:val="es-ES"/>
-        </w:rPr>
-        <w:t>.</w:t>
+        <w:t>Revisar creación del esquema de datos bdvestariskmanager.</w:t>
       </w:r>
     </w:p>
     <w:p>
@@ -2549,16 +2352,8 @@
         <w:rPr>
           <w:lang w:val="es-ES"/>
         </w:rPr>
-        <w:t xml:space="preserve"> en el archivo .</w:t>
-      </w:r>
-      <w:proofErr w:type="spellStart"/>
-      <w:r>
-        <w:rPr>
-          <w:lang w:val="es-ES"/>
-        </w:rPr>
-        <w:t>env</w:t>
-      </w:r>
-      <w:proofErr w:type="spellEnd"/>
+        <w:t xml:space="preserve"> en el archivo .env</w:t>
+      </w:r>
       <w:r>
         <w:rPr>
           <w:lang w:val="es-ES"/>
@@ -2581,16 +2376,8 @@
         <w:rPr>
           <w:lang w:val="es-ES"/>
         </w:rPr>
-        <w:t xml:space="preserve">Falla de </w:t>
-      </w:r>
-      <w:proofErr w:type="spellStart"/>
-      <w:r>
-        <w:rPr>
-          <w:lang w:val="es-ES"/>
-        </w:rPr>
-        <w:t>composer</w:t>
-      </w:r>
-      <w:proofErr w:type="spellEnd"/>
+        <w:t>Falla de composer</w:t>
+      </w:r>
     </w:p>
     <w:p>
       <w:pPr>
@@ -2625,35 +2412,7 @@
         <w:rPr>
           <w:lang w:val="es-ES"/>
         </w:rPr>
-        <w:t xml:space="preserve">Antes de ejecutar el comando </w:t>
-      </w:r>
-      <w:proofErr w:type="spellStart"/>
-      <w:r>
-        <w:rPr>
-          <w:lang w:val="es-ES"/>
-        </w:rPr>
-        <w:t>composer</w:t>
-      </w:r>
-      <w:proofErr w:type="spellEnd"/>
-      <w:r>
-        <w:rPr>
-          <w:lang w:val="es-ES"/>
-        </w:rPr>
-        <w:t xml:space="preserve"> </w:t>
-      </w:r>
-      <w:proofErr w:type="spellStart"/>
-      <w:r>
-        <w:rPr>
-          <w:lang w:val="es-ES"/>
-        </w:rPr>
-        <w:t>install</w:t>
-      </w:r>
-      <w:proofErr w:type="spellEnd"/>
-      <w:r>
-        <w:rPr>
-          <w:lang w:val="es-ES"/>
-        </w:rPr>
-        <w:t xml:space="preserve"> se debe desactivar el antivirus.</w:t>
+        <w:t>Antes de ejecutar el comando composer install se debe desactivar el antivirus.</w:t>
       </w:r>
     </w:p>
     <w:p>
@@ -2788,13 +2547,8 @@
       </w:sdtPr>
       <w:sdtContent>
         <w:r>
-          <w:t>T-</w:t>
+          <w:t>T-Code</w:t>
         </w:r>
-        <w:proofErr w:type="spellStart"/>
-        <w:r>
-          <w:t>Code</w:t>
-        </w:r>
-        <w:proofErr w:type="spellEnd"/>
       </w:sdtContent>
     </w:sdt>
     <w:r>
@@ -2953,23 +2707,7 @@
           <w:spacing w:before="0"/>
         </w:pPr>
         <w:r>
-          <w:t xml:space="preserve">Agustín </w:t>
-        </w:r>
-        <w:proofErr w:type="spellStart"/>
-        <w:r>
-          <w:t>Collareda</w:t>
-        </w:r>
-        <w:proofErr w:type="spellEnd"/>
-        <w:r>
-          <w:t xml:space="preserve">, Cintia </w:t>
-        </w:r>
-        <w:proofErr w:type="spellStart"/>
-        <w:r>
-          <w:t>Hernandez</w:t>
-        </w:r>
-        <w:proofErr w:type="spellEnd"/>
-        <w:r>
-          <w:t>, Hugo Frey</w:t>
+          <w:t>Agustín Collareda, Cintia Hernandez, Hugo Frey</w:t>
         </w:r>
       </w:p>
     </w:sdtContent>
@@ -3222,23 +2960,7 @@
             <w:rFonts w:asciiTheme="majorHAnsi" w:eastAsiaTheme="majorEastAsia" w:hAnsiTheme="majorHAnsi" w:cstheme="majorBidi"/>
             <w:szCs w:val="36"/>
           </w:rPr>
-          <w:t xml:space="preserve">Vesta </w:t>
-        </w:r>
-        <w:proofErr w:type="spellStart"/>
-        <w:r>
-          <w:rPr>
-            <w:rFonts w:asciiTheme="majorHAnsi" w:eastAsiaTheme="majorEastAsia" w:hAnsiTheme="majorHAnsi" w:cstheme="majorBidi"/>
-            <w:szCs w:val="36"/>
-          </w:rPr>
-          <w:t>Risk</w:t>
-        </w:r>
-        <w:proofErr w:type="spellEnd"/>
-        <w:r>
-          <w:rPr>
-            <w:rFonts w:asciiTheme="majorHAnsi" w:eastAsiaTheme="majorEastAsia" w:hAnsiTheme="majorHAnsi" w:cstheme="majorBidi"/>
-            <w:szCs w:val="36"/>
-          </w:rPr>
-          <w:t xml:space="preserve"> Manager</w:t>
+          <w:t>Vesta Risk Manager</w:t>
         </w:r>
       </w:sdtContent>
     </w:sdt>

</xml_diff>

<commit_message>
Doc: Se aclararon terminos para mayor entendimiento en el manual de instalaciones
</commit_message>
<xml_diff>
--- a/4. Etapa de cierre/Manuales/Manual de Instalación_Vesta Risk Manager_T-Code.docx
+++ b/4. Etapa de cierre/Manuales/Manual de Instalación_Vesta Risk Manager_T-Code.docx
@@ -1204,7 +1204,7 @@
                 <w:noProof/>
                 <w:webHidden/>
               </w:rPr>
-              <w:t>5</w:t>
+              <w:t>6</w:t>
             </w:r>
             <w:r>
               <w:rPr>
@@ -1930,7 +1930,27 @@
         </w:numPr>
       </w:pPr>
       <w:r>
-        <w:t xml:space="preserve">Se deberá desactivar el antivirus y dentro de la carpeta </w:t>
+        <w:t>Se deberá desactivar el antivirus</w:t>
+      </w:r>
+      <w:r>
+        <w:t xml:space="preserve"> temporalmente (esto se debe a que algunos antivirus bloquean la conexión de internet a </w:t>
+      </w:r>
+      <w:proofErr w:type="spellStart"/>
+      <w:r>
+        <w:t>composer</w:t>
+      </w:r>
+      <w:proofErr w:type="spellEnd"/>
+      <w:r>
+        <w:t xml:space="preserve"> o impiden la escritura de archivos para la instalación de dependencias)</w:t>
+      </w:r>
+      <w:r>
+        <w:t xml:space="preserve"> </w:t>
+      </w:r>
+      <w:r>
+        <w:t xml:space="preserve">e ingresar a </w:t>
+      </w:r>
+      <w:r>
+        <w:t xml:space="preserve">la carpeta </w:t>
       </w:r>
       <w:r>
         <w:rPr>
@@ -1940,15 +1960,39 @@
         <w:t>Vesta</w:t>
       </w:r>
       <w:r>
-        <w:t xml:space="preserve"> ejecutar el comando </w:t>
-      </w:r>
+        <w:t xml:space="preserve"> </w:t>
+      </w:r>
+      <w:r>
+        <w:t xml:space="preserve">desde la CMD para </w:t>
+      </w:r>
+      <w:r>
+        <w:t xml:space="preserve">ejecutar el comando </w:t>
+      </w:r>
+      <w:proofErr w:type="spellStart"/>
       <w:r>
         <w:rPr>
           <w:b/>
           <w:bCs/>
         </w:rPr>
-        <w:t>composer install</w:t>
-      </w:r>
+        <w:t>composer</w:t>
+      </w:r>
+      <w:proofErr w:type="spellEnd"/>
+      <w:r>
+        <w:rPr>
+          <w:b/>
+          <w:bCs/>
+        </w:rPr>
+        <w:t xml:space="preserve"> </w:t>
+      </w:r>
+      <w:proofErr w:type="spellStart"/>
+      <w:r>
+        <w:rPr>
+          <w:b/>
+          <w:bCs/>
+        </w:rPr>
+        <w:t>install</w:t>
+      </w:r>
+      <w:proofErr w:type="spellEnd"/>
       <w:r>
         <w:t>.</w:t>
       </w:r>
@@ -2017,7 +2061,18 @@
         </w:numPr>
       </w:pPr>
       <w:r>
-        <w:t>Dentro de la carpeta Frontend, s</w:t>
+        <w:t xml:space="preserve">Dentro de la carpeta </w:t>
+      </w:r>
+      <w:proofErr w:type="spellStart"/>
+      <w:r>
+        <w:t>Frontend</w:t>
+      </w:r>
+      <w:proofErr w:type="spellEnd"/>
+      <w:r>
+        <w:t xml:space="preserve"> desde la CMD</w:t>
+      </w:r>
+      <w:r>
+        <w:t>, s</w:t>
       </w:r>
       <w:r>
         <w:t>e deberá ejecutar el comando</w:t>
@@ -2038,6 +2093,7 @@
         </w:numPr>
       </w:pPr>
       <w:r>
+        <w:lastRenderedPageBreak/>
         <w:t xml:space="preserve">Se debe ingresar al </w:t>
       </w:r>
       <w:r>
@@ -2056,7 +2112,18 @@
         </w:numPr>
       </w:pPr>
       <w:r>
-        <w:t>Dentro de la carpeta Frontend, se deberá ejecutar el comando npm run dev.</w:t>
+        <w:t xml:space="preserve">Dentro de la carpeta </w:t>
+      </w:r>
+      <w:proofErr w:type="spellStart"/>
+      <w:r>
+        <w:t>Frontend</w:t>
+      </w:r>
+      <w:proofErr w:type="spellEnd"/>
+      <w:r>
+        <w:t xml:space="preserve"> desde la CMD</w:t>
+      </w:r>
+      <w:r>
+        <w:t>, se deberá ejecutar el comando npm run dev.</w:t>
       </w:r>
     </w:p>
     <w:p>
@@ -2484,7 +2551,11 @@
         <w:t>, se mostrará el mensaje “</w:t>
       </w:r>
       <w:r>
-        <w:t>Usuario ingresado no registrado. Solicite ser registrado por un administrador del sistema e inténtelo de nuevo</w:t>
+        <w:t xml:space="preserve">Usuario ingresado no registrado. Solicite ser registrado por un administrador del </w:t>
+      </w:r>
+      <w:r>
+        <w:lastRenderedPageBreak/>
+        <w:t>sistema e inténtelo de nuevo</w:t>
       </w:r>
       <w:r>
         <w:t>”. Si esto sucede, deberá comunicarse personalmente con un administrador del sistema y solicitar ser registrado como usuario.</w:t>

</xml_diff>

<commit_message>
Doc: Se actualizo fotos del manual de usuario y se finalizo el manual de instalación
</commit_message>
<xml_diff>
--- a/4. Etapa de cierre/Manuales/Manual de Instalación_Vesta Risk Manager_T-Code.docx
+++ b/4. Etapa de cierre/Manuales/Manual de Instalación_Vesta Risk Manager_T-Code.docx
@@ -646,7 +646,7 @@
           <w:r>
             <w:fldChar w:fldCharType="separate"/>
           </w:r>
-          <w:hyperlink w:anchor="_Toc199435489" w:history="1">
+          <w:hyperlink w:anchor="_Toc199782913" w:history="1">
             <w:r>
               <w:rPr>
                 <w:rStyle w:val="Hipervnculo"/>
@@ -673,7 +673,7 @@
                 <w:noProof/>
                 <w:webHidden/>
               </w:rPr>
-              <w:instrText xml:space="preserve"> PAGEREF _Toc199435489 \h </w:instrText>
+              <w:instrText xml:space="preserve"> PAGEREF _Toc199782913 \h </w:instrText>
             </w:r>
             <w:r>
               <w:rPr>
@@ -719,7 +719,7 @@
               <w14:ligatures w14:val="standardContextual"/>
             </w:rPr>
           </w:pPr>
-          <w:hyperlink w:anchor="_Toc199435490" w:history="1">
+          <w:hyperlink w:anchor="_Toc199782914" w:history="1">
             <w:r>
               <w:rPr>
                 <w:rStyle w:val="Hipervnculo"/>
@@ -746,7 +746,7 @@
                 <w:noProof/>
                 <w:webHidden/>
               </w:rPr>
-              <w:instrText xml:space="preserve"> PAGEREF _Toc199435490 \h </w:instrText>
+              <w:instrText xml:space="preserve"> PAGEREF _Toc199782914 \h </w:instrText>
             </w:r>
             <w:r>
               <w:rPr>
@@ -792,7 +792,7 @@
               <w14:ligatures w14:val="standardContextual"/>
             </w:rPr>
           </w:pPr>
-          <w:hyperlink w:anchor="_Toc199435491" w:history="1">
+          <w:hyperlink w:anchor="_Toc199782915" w:history="1">
             <w:r>
               <w:rPr>
                 <w:rStyle w:val="Hipervnculo"/>
@@ -819,7 +819,7 @@
                 <w:noProof/>
                 <w:webHidden/>
               </w:rPr>
-              <w:instrText xml:space="preserve"> PAGEREF _Toc199435491 \h </w:instrText>
+              <w:instrText xml:space="preserve"> PAGEREF _Toc199782915 \h </w:instrText>
             </w:r>
             <w:r>
               <w:rPr>
@@ -865,7 +865,7 @@
               <w14:ligatures w14:val="standardContextual"/>
             </w:rPr>
           </w:pPr>
-          <w:hyperlink w:anchor="_Toc199435492" w:history="1">
+          <w:hyperlink w:anchor="_Toc199782916" w:history="1">
             <w:r>
               <w:rPr>
                 <w:rStyle w:val="Hipervnculo"/>
@@ -892,7 +892,7 @@
                 <w:noProof/>
                 <w:webHidden/>
               </w:rPr>
-              <w:instrText xml:space="preserve"> PAGEREF _Toc199435492 \h </w:instrText>
+              <w:instrText xml:space="preserve"> PAGEREF _Toc199782916 \h </w:instrText>
             </w:r>
             <w:r>
               <w:rPr>
@@ -938,7 +938,7 @@
               <w14:ligatures w14:val="standardContextual"/>
             </w:rPr>
           </w:pPr>
-          <w:hyperlink w:anchor="_Toc199435493" w:history="1">
+          <w:hyperlink w:anchor="_Toc199782917" w:history="1">
             <w:r>
               <w:rPr>
                 <w:rStyle w:val="Hipervnculo"/>
@@ -965,7 +965,7 @@
                 <w:noProof/>
                 <w:webHidden/>
               </w:rPr>
-              <w:instrText xml:space="preserve"> PAGEREF _Toc199435493 \h </w:instrText>
+              <w:instrText xml:space="preserve"> PAGEREF _Toc199782917 \h </w:instrText>
             </w:r>
             <w:r>
               <w:rPr>
@@ -1011,7 +1011,7 @@
               <w14:ligatures w14:val="standardContextual"/>
             </w:rPr>
           </w:pPr>
-          <w:hyperlink w:anchor="_Toc199435494" w:history="1">
+          <w:hyperlink w:anchor="_Toc199782918" w:history="1">
             <w:r>
               <w:rPr>
                 <w:rStyle w:val="Hipervnculo"/>
@@ -1038,7 +1038,7 @@
                 <w:noProof/>
                 <w:webHidden/>
               </w:rPr>
-              <w:instrText xml:space="preserve"> PAGEREF _Toc199435494 \h </w:instrText>
+              <w:instrText xml:space="preserve"> PAGEREF _Toc199782918 \h </w:instrText>
             </w:r>
             <w:r>
               <w:rPr>
@@ -1084,7 +1084,7 @@
               <w14:ligatures w14:val="standardContextual"/>
             </w:rPr>
           </w:pPr>
-          <w:hyperlink w:anchor="_Toc199435495" w:history="1">
+          <w:hyperlink w:anchor="_Toc199782919" w:history="1">
             <w:r>
               <w:rPr>
                 <w:rStyle w:val="Hipervnculo"/>
@@ -1111,7 +1111,7 @@
                 <w:noProof/>
                 <w:webHidden/>
               </w:rPr>
-              <w:instrText xml:space="preserve"> PAGEREF _Toc199435495 \h </w:instrText>
+              <w:instrText xml:space="preserve"> PAGEREF _Toc199782919 \h </w:instrText>
             </w:r>
             <w:r>
               <w:rPr>
@@ -1157,7 +1157,7 @@
               <w14:ligatures w14:val="standardContextual"/>
             </w:rPr>
           </w:pPr>
-          <w:hyperlink w:anchor="_Toc199435496" w:history="1">
+          <w:hyperlink w:anchor="_Toc199782920" w:history="1">
             <w:r>
               <w:rPr>
                 <w:rStyle w:val="Hipervnculo"/>
@@ -1184,7 +1184,7 @@
                 <w:noProof/>
                 <w:webHidden/>
               </w:rPr>
-              <w:instrText xml:space="preserve"> PAGEREF _Toc199435496 \h </w:instrText>
+              <w:instrText xml:space="preserve"> PAGEREF _Toc199782920 \h </w:instrText>
             </w:r>
             <w:r>
               <w:rPr>
@@ -1230,7 +1230,7 @@
               <w14:ligatures w14:val="standardContextual"/>
             </w:rPr>
           </w:pPr>
-          <w:hyperlink w:anchor="_Toc199435497" w:history="1">
+          <w:hyperlink w:anchor="_Toc199782921" w:history="1">
             <w:r>
               <w:rPr>
                 <w:rStyle w:val="Hipervnculo"/>
@@ -1257,7 +1257,7 @@
                 <w:noProof/>
                 <w:webHidden/>
               </w:rPr>
-              <w:instrText xml:space="preserve"> PAGEREF _Toc199435497 \h </w:instrText>
+              <w:instrText xml:space="preserve"> PAGEREF _Toc199782921 \h </w:instrText>
             </w:r>
             <w:r>
               <w:rPr>
@@ -1303,7 +1303,7 @@
               <w14:ligatures w14:val="standardContextual"/>
             </w:rPr>
           </w:pPr>
-          <w:hyperlink w:anchor="_Toc199435498" w:history="1">
+          <w:hyperlink w:anchor="_Toc199782922" w:history="1">
             <w:r>
               <w:rPr>
                 <w:rStyle w:val="Hipervnculo"/>
@@ -1330,7 +1330,7 @@
                 <w:noProof/>
                 <w:webHidden/>
               </w:rPr>
-              <w:instrText xml:space="preserve"> PAGEREF _Toc199435498 \h </w:instrText>
+              <w:instrText xml:space="preserve"> PAGEREF _Toc199782922 \h </w:instrText>
             </w:r>
             <w:r>
               <w:rPr>
@@ -1408,7 +1408,7 @@
       <w:pPr>
         <w:pStyle w:val="PSI-Ttulo1"/>
       </w:pPr>
-      <w:bookmarkStart w:id="0" w:name="_Toc199435489"/>
+      <w:bookmarkStart w:id="0" w:name="_Toc199782913"/>
       <w:r>
         <w:t>Introducción</w:t>
       </w:r>
@@ -1437,7 +1437,7 @@
       <w:pPr>
         <w:pStyle w:val="PSI-Ttulo2"/>
       </w:pPr>
-      <w:bookmarkStart w:id="1" w:name="_Toc199435490"/>
+      <w:bookmarkStart w:id="1" w:name="_Toc199782914"/>
       <w:r>
         <w:t>Objetivo de este Manual</w:t>
       </w:r>
@@ -1496,7 +1496,7 @@
       <w:pPr>
         <w:pStyle w:val="PSI-Ttulo2"/>
       </w:pPr>
-      <w:bookmarkStart w:id="2" w:name="_Toc199435491"/>
+      <w:bookmarkStart w:id="2" w:name="_Toc199782915"/>
       <w:r>
         <w:t>Documentos relacionados</w:t>
       </w:r>
@@ -1540,7 +1540,7 @@
       <w:pPr>
         <w:pStyle w:val="PSI-Ttulo1"/>
       </w:pPr>
-      <w:bookmarkStart w:id="3" w:name="_Toc199435492"/>
+      <w:bookmarkStart w:id="3" w:name="_Toc199782916"/>
       <w:r>
         <w:t>Requerimientos del</w:t>
       </w:r>
@@ -1623,7 +1623,7 @@
       <w:pPr>
         <w:pStyle w:val="PSI-Ttulo1"/>
       </w:pPr>
-      <w:bookmarkStart w:id="4" w:name="_Toc199435493"/>
+      <w:bookmarkStart w:id="4" w:name="_Toc199782917"/>
       <w:r>
         <w:lastRenderedPageBreak/>
         <w:t>Instalación</w:t>
@@ -1634,7 +1634,7 @@
       <w:pPr>
         <w:pStyle w:val="PSI-Ttulo2"/>
       </w:pPr>
-      <w:bookmarkStart w:id="5" w:name="_Toc199435494"/>
+      <w:bookmarkStart w:id="5" w:name="_Toc199782918"/>
       <w:r>
         <w:t>Instalar otro Software</w:t>
       </w:r>
@@ -1735,7 +1735,7 @@
         <w:pStyle w:val="PSI-Ttulo2"/>
         <w:ind w:left="0" w:firstLine="0"/>
       </w:pPr>
-      <w:bookmarkStart w:id="6" w:name="_Toc199435495"/>
+      <w:bookmarkStart w:id="6" w:name="_Toc199782919"/>
       <w:r>
         <w:t xml:space="preserve">Instalar </w:t>
       </w:r>
@@ -1933,15 +1933,7 @@
         <w:t>Se deberá desactivar el antivirus</w:t>
       </w:r>
       <w:r>
-        <w:t xml:space="preserve"> temporalmente (esto se debe a que algunos antivirus bloquean la conexión de internet a </w:t>
-      </w:r>
-      <w:proofErr w:type="spellStart"/>
-      <w:r>
-        <w:t>composer</w:t>
-      </w:r>
-      <w:proofErr w:type="spellEnd"/>
-      <w:r>
-        <w:t xml:space="preserve"> o impiden la escritura de archivos para la instalación de dependencias)</w:t>
+        <w:t xml:space="preserve"> temporalmente (esto se debe a que algunos antivirus bloquean la conexión de internet a composer o impiden la escritura de archivos para la instalación de dependencias)</w:t>
       </w:r>
       <w:r>
         <w:t xml:space="preserve"> </w:t>
@@ -1968,31 +1960,13 @@
       <w:r>
         <w:t xml:space="preserve">ejecutar el comando </w:t>
       </w:r>
-      <w:proofErr w:type="spellStart"/>
       <w:r>
         <w:rPr>
           <w:b/>
           <w:bCs/>
         </w:rPr>
-        <w:t>composer</w:t>
-      </w:r>
-      <w:proofErr w:type="spellEnd"/>
-      <w:r>
-        <w:rPr>
-          <w:b/>
-          <w:bCs/>
-        </w:rPr>
-        <w:t xml:space="preserve"> </w:t>
-      </w:r>
-      <w:proofErr w:type="spellStart"/>
-      <w:r>
-        <w:rPr>
-          <w:b/>
-          <w:bCs/>
-        </w:rPr>
-        <w:t>install</w:t>
-      </w:r>
-      <w:proofErr w:type="spellEnd"/>
+        <w:t>composer install</w:t>
+      </w:r>
       <w:r>
         <w:t>.</w:t>
       </w:r>
@@ -2061,13 +2035,8 @@
         </w:numPr>
       </w:pPr>
       <w:r>
-        <w:t xml:space="preserve">Dentro de la carpeta </w:t>
-      </w:r>
-      <w:proofErr w:type="spellStart"/>
-      <w:r>
-        <w:t>Frontend</w:t>
-      </w:r>
-      <w:proofErr w:type="spellEnd"/>
+        <w:t>Dentro de la carpeta Frontend</w:t>
+      </w:r>
       <w:r>
         <w:t xml:space="preserve"> desde la CMD</w:t>
       </w:r>
@@ -2112,13 +2081,47 @@
         </w:numPr>
       </w:pPr>
       <w:r>
-        <w:t xml:space="preserve">Dentro de la carpeta </w:t>
-      </w:r>
-      <w:proofErr w:type="spellStart"/>
-      <w:r>
-        <w:t>Frontend</w:t>
-      </w:r>
-      <w:proofErr w:type="spellEnd"/>
+        <w:t xml:space="preserve">Se debe generar un usuario y vincularlo con el perfil administrador con la siguiente instrucción, reemplazando los datos correspondientes en el phpMyAdmin o la herramienta que guste. La instrucción es: </w:t>
+      </w:r>
+    </w:p>
+    <w:p>
+      <w:pPr>
+        <w:pStyle w:val="PSI-Comentario"/>
+        <w:ind w:left="720" w:firstLine="0"/>
+      </w:pPr>
+      <w:r>
+        <w:t xml:space="preserve">INSERT INTO usuario (nombre, email) values (‘&lt;Nombre&gt;’, ‘&lt;Correo&gt;’); </w:t>
+      </w:r>
+    </w:p>
+    <w:p>
+      <w:pPr>
+        <w:pStyle w:val="PSI-Comentario"/>
+        <w:ind w:left="720" w:firstLine="0"/>
+      </w:pPr>
+      <w:r>
+        <w:t>INSERT INTO usuario_perfil (id_usuario, id_perfil) values (&lt;id_usuario&gt;*, 1);</w:t>
+      </w:r>
+    </w:p>
+    <w:p>
+      <w:pPr>
+        <w:pStyle w:val="PSI-Comentario"/>
+        <w:ind w:left="720" w:firstLine="0"/>
+      </w:pPr>
+      <w:r>
+        <w:t>* Tener en cuenta cual id_usuario es, esto se puede revisar en las herramientas mencionadas con un select * from usuario;</w:t>
+      </w:r>
+    </w:p>
+    <w:p>
+      <w:pPr>
+        <w:pStyle w:val="PSI-Comentario"/>
+        <w:numPr>
+          <w:ilvl w:val="0"/>
+          <w:numId w:val="17"/>
+        </w:numPr>
+      </w:pPr>
+      <w:r>
+        <w:t>Dentro de la carpeta Frontend</w:t>
+      </w:r>
       <w:r>
         <w:t xml:space="preserve"> desde la CMD</w:t>
       </w:r>
@@ -2135,7 +2138,7 @@
       <w:pPr>
         <w:pStyle w:val="PSI-Ttulo1"/>
       </w:pPr>
-      <w:bookmarkStart w:id="7" w:name="_Toc199435496"/>
+      <w:bookmarkStart w:id="7" w:name="_Toc199782920"/>
       <w:r>
         <w:t>Desinstalar</w:t>
       </w:r>
@@ -2234,7 +2237,7 @@
       <w:pPr>
         <w:pStyle w:val="PSI-Ttulo1"/>
       </w:pPr>
-      <w:bookmarkStart w:id="8" w:name="_Toc199435497"/>
+      <w:bookmarkStart w:id="8" w:name="_Toc199782921"/>
       <w:r>
         <w:t>Problemas de Instalación</w:t>
       </w:r>
@@ -2491,7 +2494,7 @@
       <w:pPr>
         <w:pStyle w:val="PSI-Ttulo1"/>
       </w:pPr>
-      <w:bookmarkStart w:id="9" w:name="_Toc199435498"/>
+      <w:bookmarkStart w:id="9" w:name="_Toc199782922"/>
       <w:r>
         <w:t>Empezar a utilizar el Producto</w:t>
       </w:r>
@@ -2551,11 +2554,7 @@
         <w:t>, se mostrará el mensaje “</w:t>
       </w:r>
       <w:r>
-        <w:t xml:space="preserve">Usuario ingresado no registrado. Solicite ser registrado por un administrador del </w:t>
-      </w:r>
-      <w:r>
-        <w:lastRenderedPageBreak/>
-        <w:t>sistema e inténtelo de nuevo</w:t>
+        <w:t>Usuario ingresado no registrado. Solicite ser registrado por un administrador del sistema e inténtelo de nuevo</w:t>
       </w:r>
       <w:r>
         <w:t>”. Si esto sucede, deberá comunicarse personalmente con un administrador del sistema y solicitar ser registrado como usuario.</w:t>

</xml_diff>

<commit_message>
Doc: Se actualizo manual de instalaciones
</commit_message>
<xml_diff>
--- a/4. Etapa de cierre/Manuales/Manual de Instalación_Vesta Risk Manager_T-Code.docx
+++ b/4. Etapa de cierre/Manuales/Manual de Instalación_Vesta Risk Manager_T-Code.docx
@@ -169,7 +169,27 @@
                   <w:szCs w:val="36"/>
                   <w:lang w:val="es-AR"/>
                 </w:rPr>
-                <w:t>Vesta Risk Manager</w:t>
+                <w:t xml:space="preserve">Vesta </w:t>
+              </w:r>
+              <w:proofErr w:type="spellStart"/>
+              <w:r>
+                <w:rPr>
+                  <w:rFonts w:asciiTheme="majorHAnsi" w:eastAsiaTheme="majorEastAsia" w:hAnsiTheme="majorHAnsi" w:cstheme="majorBidi"/>
+                  <w:sz w:val="36"/>
+                  <w:szCs w:val="36"/>
+                  <w:lang w:val="es-AR"/>
+                </w:rPr>
+                <w:t>Risk</w:t>
+              </w:r>
+              <w:proofErr w:type="spellEnd"/>
+              <w:r>
+                <w:rPr>
+                  <w:rFonts w:asciiTheme="majorHAnsi" w:eastAsiaTheme="majorEastAsia" w:hAnsiTheme="majorHAnsi" w:cstheme="majorBidi"/>
+                  <w:sz w:val="36"/>
+                  <w:szCs w:val="36"/>
+                  <w:lang w:val="es-AR"/>
+                </w:rPr>
+                <w:t xml:space="preserve"> Manager</w:t>
               </w:r>
             </w:p>
           </w:sdtContent>
@@ -228,8 +248,16 @@
                 <w:rPr>
                   <w:lang w:val="es-AR"/>
                 </w:rPr>
-                <w:t>T-Code</w:t>
+                <w:t>T-</w:t>
               </w:r>
+              <w:proofErr w:type="spellStart"/>
+              <w:r>
+                <w:rPr>
+                  <w:lang w:val="es-AR"/>
+                </w:rPr>
+                <w:t>Code</w:t>
+              </w:r>
+              <w:proofErr w:type="spellEnd"/>
             </w:p>
           </w:sdtContent>
         </w:sdt>
@@ -246,10 +274,22 @@
                 <w:pStyle w:val="Sinespaciado"/>
               </w:pPr>
               <w:r>
-                <w:t xml:space="preserve">Agustín Collareda, </w:t>
+                <w:t xml:space="preserve">Agustín </w:t>
+              </w:r>
+              <w:proofErr w:type="spellStart"/>
+              <w:r>
+                <w:t>Collareda</w:t>
+              </w:r>
+              <w:proofErr w:type="spellEnd"/>
+              <w:r>
+                <w:t xml:space="preserve">, </w:t>
               </w:r>
               <w:r>
-                <w:t>Cintia Hern</w:t>
+                <w:t xml:space="preserve">Cintia </w:t>
+              </w:r>
+              <w:proofErr w:type="spellStart"/>
+              <w:r>
+                <w:t>Hern</w:t>
               </w:r>
               <w:r>
                 <w:t>a</w:t>
@@ -257,6 +297,7 @@
               <w:r>
                 <w:t>ndez</w:t>
               </w:r>
+              <w:proofErr w:type="spellEnd"/>
               <w:r>
                 <w:t>, Hugo Frey</w:t>
               </w:r>
@@ -646,7 +687,7 @@
           <w:r>
             <w:fldChar w:fldCharType="separate"/>
           </w:r>
-          <w:hyperlink w:anchor="_Toc199782913" w:history="1">
+          <w:hyperlink w:anchor="_Toc200502180" w:history="1">
             <w:r>
               <w:rPr>
                 <w:rStyle w:val="Hipervnculo"/>
@@ -673,7 +714,7 @@
                 <w:noProof/>
                 <w:webHidden/>
               </w:rPr>
-              <w:instrText xml:space="preserve"> PAGEREF _Toc199782913 \h </w:instrText>
+              <w:instrText xml:space="preserve"> PAGEREF _Toc200502180 \h </w:instrText>
             </w:r>
             <w:r>
               <w:rPr>
@@ -719,7 +760,7 @@
               <w14:ligatures w14:val="standardContextual"/>
             </w:rPr>
           </w:pPr>
-          <w:hyperlink w:anchor="_Toc199782914" w:history="1">
+          <w:hyperlink w:anchor="_Toc200502181" w:history="1">
             <w:r>
               <w:rPr>
                 <w:rStyle w:val="Hipervnculo"/>
@@ -746,7 +787,7 @@
                 <w:noProof/>
                 <w:webHidden/>
               </w:rPr>
-              <w:instrText xml:space="preserve"> PAGEREF _Toc199782914 \h </w:instrText>
+              <w:instrText xml:space="preserve"> PAGEREF _Toc200502181 \h </w:instrText>
             </w:r>
             <w:r>
               <w:rPr>
@@ -792,7 +833,7 @@
               <w14:ligatures w14:val="standardContextual"/>
             </w:rPr>
           </w:pPr>
-          <w:hyperlink w:anchor="_Toc199782915" w:history="1">
+          <w:hyperlink w:anchor="_Toc200502182" w:history="1">
             <w:r>
               <w:rPr>
                 <w:rStyle w:val="Hipervnculo"/>
@@ -819,7 +860,7 @@
                 <w:noProof/>
                 <w:webHidden/>
               </w:rPr>
-              <w:instrText xml:space="preserve"> PAGEREF _Toc199782915 \h </w:instrText>
+              <w:instrText xml:space="preserve"> PAGEREF _Toc200502182 \h </w:instrText>
             </w:r>
             <w:r>
               <w:rPr>
@@ -865,7 +906,7 @@
               <w14:ligatures w14:val="standardContextual"/>
             </w:rPr>
           </w:pPr>
-          <w:hyperlink w:anchor="_Toc199782916" w:history="1">
+          <w:hyperlink w:anchor="_Toc200502183" w:history="1">
             <w:r>
               <w:rPr>
                 <w:rStyle w:val="Hipervnculo"/>
@@ -892,7 +933,7 @@
                 <w:noProof/>
                 <w:webHidden/>
               </w:rPr>
-              <w:instrText xml:space="preserve"> PAGEREF _Toc199782916 \h </w:instrText>
+              <w:instrText xml:space="preserve"> PAGEREF _Toc200502183 \h </w:instrText>
             </w:r>
             <w:r>
               <w:rPr>
@@ -938,7 +979,7 @@
               <w14:ligatures w14:val="standardContextual"/>
             </w:rPr>
           </w:pPr>
-          <w:hyperlink w:anchor="_Toc199782917" w:history="1">
+          <w:hyperlink w:anchor="_Toc200502184" w:history="1">
             <w:r>
               <w:rPr>
                 <w:rStyle w:val="Hipervnculo"/>
@@ -965,7 +1006,7 @@
                 <w:noProof/>
                 <w:webHidden/>
               </w:rPr>
-              <w:instrText xml:space="preserve"> PAGEREF _Toc199782917 \h </w:instrText>
+              <w:instrText xml:space="preserve"> PAGEREF _Toc200502184 \h </w:instrText>
             </w:r>
             <w:r>
               <w:rPr>
@@ -1011,7 +1052,7 @@
               <w14:ligatures w14:val="standardContextual"/>
             </w:rPr>
           </w:pPr>
-          <w:hyperlink w:anchor="_Toc199782918" w:history="1">
+          <w:hyperlink w:anchor="_Toc200502185" w:history="1">
             <w:r>
               <w:rPr>
                 <w:rStyle w:val="Hipervnculo"/>
@@ -1038,7 +1079,7 @@
                 <w:noProof/>
                 <w:webHidden/>
               </w:rPr>
-              <w:instrText xml:space="preserve"> PAGEREF _Toc199782918 \h </w:instrText>
+              <w:instrText xml:space="preserve"> PAGEREF _Toc200502185 \h </w:instrText>
             </w:r>
             <w:r>
               <w:rPr>
@@ -1084,7 +1125,7 @@
               <w14:ligatures w14:val="standardContextual"/>
             </w:rPr>
           </w:pPr>
-          <w:hyperlink w:anchor="_Toc199782919" w:history="1">
+          <w:hyperlink w:anchor="_Toc200502186" w:history="1">
             <w:r>
               <w:rPr>
                 <w:rStyle w:val="Hipervnculo"/>
@@ -1111,7 +1152,7 @@
                 <w:noProof/>
                 <w:webHidden/>
               </w:rPr>
-              <w:instrText xml:space="preserve"> PAGEREF _Toc199782919 \h </w:instrText>
+              <w:instrText xml:space="preserve"> PAGEREF _Toc200502186 \h </w:instrText>
             </w:r>
             <w:r>
               <w:rPr>
@@ -1157,7 +1198,7 @@
               <w14:ligatures w14:val="standardContextual"/>
             </w:rPr>
           </w:pPr>
-          <w:hyperlink w:anchor="_Toc199782920" w:history="1">
+          <w:hyperlink w:anchor="_Toc200502187" w:history="1">
             <w:r>
               <w:rPr>
                 <w:rStyle w:val="Hipervnculo"/>
@@ -1184,7 +1225,7 @@
                 <w:noProof/>
                 <w:webHidden/>
               </w:rPr>
-              <w:instrText xml:space="preserve"> PAGEREF _Toc199782920 \h </w:instrText>
+              <w:instrText xml:space="preserve"> PAGEREF _Toc200502187 \h </w:instrText>
             </w:r>
             <w:r>
               <w:rPr>
@@ -1230,7 +1271,7 @@
               <w14:ligatures w14:val="standardContextual"/>
             </w:rPr>
           </w:pPr>
-          <w:hyperlink w:anchor="_Toc199782921" w:history="1">
+          <w:hyperlink w:anchor="_Toc200502188" w:history="1">
             <w:r>
               <w:rPr>
                 <w:rStyle w:val="Hipervnculo"/>
@@ -1257,7 +1298,7 @@
                 <w:noProof/>
                 <w:webHidden/>
               </w:rPr>
-              <w:instrText xml:space="preserve"> PAGEREF _Toc199782921 \h </w:instrText>
+              <w:instrText xml:space="preserve"> PAGEREF _Toc200502188 \h </w:instrText>
             </w:r>
             <w:r>
               <w:rPr>
@@ -1303,7 +1344,7 @@
               <w14:ligatures w14:val="standardContextual"/>
             </w:rPr>
           </w:pPr>
-          <w:hyperlink w:anchor="_Toc199782922" w:history="1">
+          <w:hyperlink w:anchor="_Toc200502189" w:history="1">
             <w:r>
               <w:rPr>
                 <w:rStyle w:val="Hipervnculo"/>
@@ -1330,7 +1371,7 @@
                 <w:noProof/>
                 <w:webHidden/>
               </w:rPr>
-              <w:instrText xml:space="preserve"> PAGEREF _Toc199782922 \h </w:instrText>
+              <w:instrText xml:space="preserve"> PAGEREF _Toc200502189 \h </w:instrText>
             </w:r>
             <w:r>
               <w:rPr>
@@ -1350,7 +1391,7 @@
                 <w:noProof/>
                 <w:webHidden/>
               </w:rPr>
-              <w:t>6</w:t>
+              <w:t>7</w:t>
             </w:r>
             <w:r>
               <w:rPr>
@@ -1408,7 +1449,7 @@
       <w:pPr>
         <w:pStyle w:val="PSI-Ttulo1"/>
       </w:pPr>
-      <w:bookmarkStart w:id="0" w:name="_Toc199782913"/>
+      <w:bookmarkStart w:id="0" w:name="_Toc200502180"/>
       <w:r>
         <w:t>Introducción</w:t>
       </w:r>
@@ -1437,7 +1478,7 @@
       <w:pPr>
         <w:pStyle w:val="PSI-Ttulo2"/>
       </w:pPr>
-      <w:bookmarkStart w:id="1" w:name="_Toc199782914"/>
+      <w:bookmarkStart w:id="1" w:name="_Toc200502181"/>
       <w:r>
         <w:t>Objetivo de este Manual</w:t>
       </w:r>
@@ -1460,7 +1501,21 @@
         <w:rPr>
           <w:lang w:val="es-ES"/>
         </w:rPr>
-        <w:t xml:space="preserve"> Vesta Risk Manager. </w:t>
+        <w:t xml:space="preserve"> Vesta </w:t>
+      </w:r>
+      <w:proofErr w:type="spellStart"/>
+      <w:r>
+        <w:rPr>
+          <w:lang w:val="es-ES"/>
+        </w:rPr>
+        <w:t>Risk</w:t>
+      </w:r>
+      <w:proofErr w:type="spellEnd"/>
+      <w:r>
+        <w:rPr>
+          <w:lang w:val="es-ES"/>
+        </w:rPr>
+        <w:t xml:space="preserve"> Manager. </w:t>
       </w:r>
     </w:p>
     <w:p>
@@ -1471,7 +1526,21 @@
         <w:rPr>
           <w:lang w:val="es-ES"/>
         </w:rPr>
-        <w:t>Vesta Risk Manager es una aplicación diseñada para la identificación, análisis y monitoreo de riesgos que pueden presentarse en distintos proyectos. Fue diseñado por estudiantes de la UNPA UARG con el f</w:t>
+        <w:t xml:space="preserve">Vesta </w:t>
+      </w:r>
+      <w:proofErr w:type="spellStart"/>
+      <w:r>
+        <w:rPr>
+          <w:lang w:val="es-ES"/>
+        </w:rPr>
+        <w:t>Risk</w:t>
+      </w:r>
+      <w:proofErr w:type="spellEnd"/>
+      <w:r>
+        <w:rPr>
+          <w:lang w:val="es-ES"/>
+        </w:rPr>
+        <w:t xml:space="preserve"> Manager es una aplicación diseñada para la identificación, análisis y monitoreo de riesgos que pueden presentarse en distintos proyectos. Fue diseñado por estudiantes de la UNPA UARG con el f</w:t>
       </w:r>
       <w:r>
         <w:rPr>
@@ -1496,7 +1565,7 @@
       <w:pPr>
         <w:pStyle w:val="PSI-Ttulo2"/>
       </w:pPr>
-      <w:bookmarkStart w:id="2" w:name="_Toc199782915"/>
+      <w:bookmarkStart w:id="2" w:name="_Toc200502182"/>
       <w:r>
         <w:t>Documentos relacionados</w:t>
       </w:r>
@@ -1522,7 +1591,21 @@
         <w:rPr>
           <w:i/>
         </w:rPr>
-        <w:t>Vesta Risk Manager</w:t>
+        <w:t xml:space="preserve">Vesta </w:t>
+      </w:r>
+      <w:proofErr w:type="spellStart"/>
+      <w:r>
+        <w:rPr>
+          <w:i/>
+        </w:rPr>
+        <w:t>Risk</w:t>
+      </w:r>
+      <w:proofErr w:type="spellEnd"/>
+      <w:r>
+        <w:rPr>
+          <w:i/>
+        </w:rPr>
+        <w:t xml:space="preserve"> Manager</w:t>
       </w:r>
       <w:r>
         <w:t xml:space="preserve"> por primera vez.</w:t>
@@ -1540,7 +1623,7 @@
       <w:pPr>
         <w:pStyle w:val="PSI-Ttulo1"/>
       </w:pPr>
-      <w:bookmarkStart w:id="3" w:name="_Toc199782916"/>
+      <w:bookmarkStart w:id="3" w:name="_Toc200502183"/>
       <w:r>
         <w:t>Requerimientos del</w:t>
       </w:r>
@@ -1623,7 +1706,7 @@
       <w:pPr>
         <w:pStyle w:val="PSI-Ttulo1"/>
       </w:pPr>
-      <w:bookmarkStart w:id="4" w:name="_Toc199782917"/>
+      <w:bookmarkStart w:id="4" w:name="_Toc200502184"/>
       <w:r>
         <w:lastRenderedPageBreak/>
         <w:t>Instalación</w:t>
@@ -1632,9 +1715,17 @@
     </w:p>
     <w:p>
       <w:pPr>
+        <w:pStyle w:val="PSI-Normal"/>
+      </w:pPr>
+      <w:r>
+        <w:t>Esta instalación se encuentra elaborada para Windows 10 y Windows 11. No se contempla la instalación en otro sistema operativo.</w:t>
+      </w:r>
+    </w:p>
+    <w:p>
+      <w:pPr>
         <w:pStyle w:val="PSI-Ttulo2"/>
       </w:pPr>
-      <w:bookmarkStart w:id="5" w:name="_Toc199782918"/>
+      <w:bookmarkStart w:id="5" w:name="_Toc200502185"/>
       <w:r>
         <w:t>Instalar otro Software</w:t>
       </w:r>
@@ -1688,13 +1779,30 @@
         </w:numPr>
       </w:pPr>
       <w:r>
-        <w:t>Node</w:t>
-      </w:r>
-      <w:r>
-        <w:t xml:space="preserve"> 20.10.0 o superior.</w:t>
-      </w:r>
-      <w:r>
-        <w:t xml:space="preserve"> </w:t>
+        <w:rPr>
+          <w:lang w:val="es-ES"/>
+        </w:rPr>
+        <w:t xml:space="preserve">MySQL </w:t>
+      </w:r>
+      <w:proofErr w:type="spellStart"/>
+      <w:r>
+        <w:rPr>
+          <w:lang w:val="es-ES"/>
+        </w:rPr>
+        <w:t>Workbench</w:t>
+      </w:r>
+      <w:proofErr w:type="spellEnd"/>
+      <w:r>
+        <w:rPr>
+          <w:lang w:val="es-ES"/>
+        </w:rPr>
+        <w:t xml:space="preserve"> 8.0.42</w:t>
+      </w:r>
+      <w:r>
+        <w:rPr>
+          <w:lang w:val="es-ES"/>
+        </w:rPr>
+        <w:t>.</w:t>
       </w:r>
     </w:p>
     <w:p>
@@ -1706,10 +1814,10 @@
         </w:numPr>
       </w:pPr>
       <w:r>
-        <w:t>NPM</w:t>
-      </w:r>
-      <w:r>
-        <w:t xml:space="preserve"> 10.9.0 o superior.</w:t>
+        <w:rPr>
+          <w:lang w:val="es-ES"/>
+        </w:rPr>
+        <w:t>MySQL Server 8.0.</w:t>
       </w:r>
     </w:p>
     <w:p>
@@ -1720,8 +1828,48 @@
           <w:numId w:val="16"/>
         </w:numPr>
       </w:pPr>
-      <w:r>
-        <w:t>Composer 2.8.9.</w:t>
+      <w:proofErr w:type="spellStart"/>
+      <w:r>
+        <w:t>Node</w:t>
+      </w:r>
+      <w:proofErr w:type="spellEnd"/>
+      <w:r>
+        <w:t xml:space="preserve"> 20.10.0 o superior.</w:t>
+      </w:r>
+      <w:r>
+        <w:t xml:space="preserve"> </w:t>
+      </w:r>
+    </w:p>
+    <w:p>
+      <w:pPr>
+        <w:pStyle w:val="PSI-Comentario"/>
+        <w:numPr>
+          <w:ilvl w:val="0"/>
+          <w:numId w:val="16"/>
+        </w:numPr>
+      </w:pPr>
+      <w:r>
+        <w:t>NPM</w:t>
+      </w:r>
+      <w:r>
+        <w:t xml:space="preserve"> 10.9.0 o superior.</w:t>
+      </w:r>
+    </w:p>
+    <w:p>
+      <w:pPr>
+        <w:pStyle w:val="PSI-Comentario"/>
+        <w:numPr>
+          <w:ilvl w:val="0"/>
+          <w:numId w:val="16"/>
+        </w:numPr>
+      </w:pPr>
+      <w:proofErr w:type="spellStart"/>
+      <w:r>
+        <w:t>Composer</w:t>
+      </w:r>
+      <w:proofErr w:type="spellEnd"/>
+      <w:r>
+        <w:t xml:space="preserve"> 2.8.9.</w:t>
       </w:r>
     </w:p>
     <w:p>
@@ -1735,7 +1883,7 @@
         <w:pStyle w:val="PSI-Ttulo2"/>
         <w:ind w:left="0" w:firstLine="0"/>
       </w:pPr>
-      <w:bookmarkStart w:id="6" w:name="_Toc199782919"/>
+      <w:bookmarkStart w:id="6" w:name="_Toc200502186"/>
       <w:r>
         <w:t xml:space="preserve">Instalar </w:t>
       </w:r>
@@ -1773,13 +1921,39 @@
         <w:t xml:space="preserve">Extraer </w:t>
       </w:r>
       <w:r>
-        <w:t>el archivo comprimido y colocar la carpeta</w:t>
+        <w:t>el archivo comprimido</w:t>
+      </w:r>
+      <w:r>
+        <w:t xml:space="preserve"> llamado “</w:t>
+      </w:r>
+      <w:r>
+        <w:rPr>
+          <w:b/>
+          <w:bCs/>
+          <w:i/>
+          <w:iCs/>
+        </w:rPr>
+        <w:t>instalador.zip</w:t>
+      </w:r>
+      <w:r>
+        <w:t>”</w:t>
+      </w:r>
+      <w:r>
+        <w:t xml:space="preserve"> y colocar la carpeta</w:t>
       </w:r>
       <w:r>
         <w:t xml:space="preserve"> Vesta </w:t>
       </w:r>
       <w:r>
-        <w:t xml:space="preserve">dentro del directorio htdocs de su instalación de </w:t>
+        <w:t xml:space="preserve">dentro del directorio </w:t>
+      </w:r>
+      <w:proofErr w:type="spellStart"/>
+      <w:r>
+        <w:t>htdocs</w:t>
+      </w:r>
+      <w:proofErr w:type="spellEnd"/>
+      <w:r>
+        <w:t xml:space="preserve"> de su instalación de </w:t>
       </w:r>
       <w:r>
         <w:t>XAMPP.</w:t>
@@ -1794,25 +1968,43 @@
         </w:numPr>
       </w:pPr>
       <w:r>
-        <w:t>Crear el esquema “bdvestariskmanager” en el SGBD MySQL y res</w:t>
-      </w:r>
-      <w:r>
-        <w:t>t</w:t>
-      </w:r>
-      <w:r>
-        <w:t>aurar los datos del archivo</w:t>
-      </w:r>
-      <w:r>
-        <w:t xml:space="preserve"> </w:t>
-      </w:r>
-      <w:r>
-        <w:t>“</w:t>
-      </w:r>
-      <w:r>
+        <w:t>Se ejecutará los archivos “</w:t>
+      </w:r>
+      <w:proofErr w:type="spellStart"/>
+      <w:r>
+        <w:rPr>
+          <w:b/>
+          <w:bCs/>
+          <w:i/>
+          <w:iCs/>
+        </w:rPr>
         <w:t>bdvestariskmanager.sql</w:t>
       </w:r>
-      <w:r>
-        <w:t>”.</w:t>
+      <w:proofErr w:type="spellEnd"/>
+      <w:r>
+        <w:t>” y “</w:t>
+      </w:r>
+      <w:proofErr w:type="spellStart"/>
+      <w:r>
+        <w:rPr>
+          <w:b/>
+          <w:bCs/>
+          <w:i/>
+          <w:iCs/>
+        </w:rPr>
+        <w:t>datosProyecto.sql</w:t>
+      </w:r>
+      <w:proofErr w:type="spellEnd"/>
+      <w:r>
+        <w:t xml:space="preserve">” con MySQL </w:t>
+      </w:r>
+      <w:proofErr w:type="spellStart"/>
+      <w:r>
+        <w:t>Workbench</w:t>
+      </w:r>
+      <w:proofErr w:type="spellEnd"/>
+      <w:r>
+        <w:t>.</w:t>
       </w:r>
     </w:p>
     <w:p>
@@ -1826,6 +2018,7 @@
       <w:r>
         <w:t xml:space="preserve">Crear el archivo </w:t>
       </w:r>
+      <w:proofErr w:type="gramStart"/>
       <w:r>
         <w:rPr>
           <w:b/>
@@ -1838,8 +2031,18 @@
           <w:b/>
           <w:bCs/>
         </w:rPr>
-        <w:t>.env</w:t>
-      </w:r>
+        <w:t>.</w:t>
+      </w:r>
+      <w:proofErr w:type="spellStart"/>
+      <w:r>
+        <w:rPr>
+          <w:b/>
+          <w:bCs/>
+        </w:rPr>
+        <w:t>env</w:t>
+      </w:r>
+      <w:proofErr w:type="spellEnd"/>
+      <w:proofErr w:type="gramEnd"/>
       <w:r>
         <w:rPr>
           <w:b/>
@@ -1885,7 +2088,15 @@
         </w:numPr>
       </w:pPr>
       <w:r>
-        <w:t>DB_NAME="bdvestariskmanager"</w:t>
+        <w:t>DB_NAME="</w:t>
+      </w:r>
+      <w:proofErr w:type="spellStart"/>
+      <w:r>
+        <w:t>bdvestariskmanager</w:t>
+      </w:r>
+      <w:proofErr w:type="spellEnd"/>
+      <w:r>
+        <w:t>"</w:t>
       </w:r>
       <w:r>
         <w:t>.</w:t>
@@ -1933,7 +2144,15 @@
         <w:t>Se deberá desactivar el antivirus</w:t>
       </w:r>
       <w:r>
-        <w:t xml:space="preserve"> temporalmente (esto se debe a que algunos antivirus bloquean la conexión de internet a composer o impiden la escritura de archivos para la instalación de dependencias)</w:t>
+        <w:t xml:space="preserve"> temporalmente (esto se debe a que algunos antivirus bloquean la conexión de internet a </w:t>
+      </w:r>
+      <w:proofErr w:type="spellStart"/>
+      <w:r>
+        <w:t>composer</w:t>
+      </w:r>
+      <w:proofErr w:type="spellEnd"/>
+      <w:r>
+        <w:t xml:space="preserve"> o impiden la escritura de archivos para la instalación de dependencias)</w:t>
       </w:r>
       <w:r>
         <w:t xml:space="preserve"> </w:t>
@@ -1960,13 +2179,31 @@
       <w:r>
         <w:t xml:space="preserve">ejecutar el comando </w:t>
       </w:r>
+      <w:proofErr w:type="spellStart"/>
       <w:r>
         <w:rPr>
           <w:b/>
           <w:bCs/>
         </w:rPr>
-        <w:t>composer install</w:t>
-      </w:r>
+        <w:t>composer</w:t>
+      </w:r>
+      <w:proofErr w:type="spellEnd"/>
+      <w:r>
+        <w:rPr>
+          <w:b/>
+          <w:bCs/>
+        </w:rPr>
+        <w:t xml:space="preserve"> </w:t>
+      </w:r>
+      <w:proofErr w:type="spellStart"/>
+      <w:r>
+        <w:rPr>
+          <w:b/>
+          <w:bCs/>
+        </w:rPr>
+        <w:t>install</w:t>
+      </w:r>
+      <w:proofErr w:type="spellEnd"/>
       <w:r>
         <w:t>.</w:t>
       </w:r>
@@ -1980,7 +2217,15 @@
         </w:numPr>
       </w:pPr>
       <w:r>
-        <w:t xml:space="preserve">Dentro de la carpeta Frontend, buscar el archivo </w:t>
+        <w:t xml:space="preserve">Dentro de la carpeta </w:t>
+      </w:r>
+      <w:proofErr w:type="spellStart"/>
+      <w:r>
+        <w:t>Frontend</w:t>
+      </w:r>
+      <w:proofErr w:type="spellEnd"/>
+      <w:r>
+        <w:t xml:space="preserve">, buscar el archivo </w:t>
       </w:r>
       <w:r>
         <w:rPr>
@@ -1989,6 +2234,7 @@
         </w:rPr>
         <w:t>“</w:t>
       </w:r>
+      <w:proofErr w:type="spellStart"/>
       <w:r>
         <w:rPr>
           <w:b/>
@@ -2003,6 +2249,7 @@
         </w:rPr>
         <w:t>.jsx</w:t>
       </w:r>
+      <w:proofErr w:type="spellEnd"/>
       <w:r>
         <w:rPr>
           <w:b/>
@@ -2011,19 +2258,95 @@
         <w:t>”</w:t>
       </w:r>
       <w:r>
-        <w:t xml:space="preserve"> que se encuentra en Frontend/src. En este archivo se debe crear un proyecto en Google Cloud </w:t>
-      </w:r>
-      <w:r>
-        <w:t xml:space="preserve">Console </w:t>
-      </w:r>
-      <w:r>
-        <w:t>y obtener una credencial para la ruta localhost:&lt;Puerto&gt;. En la parte de &lt;</w:t>
-      </w:r>
-      <w:r>
-        <w:t>GoogleOAuthProvider clientId="</w:t>
-      </w:r>
-      <w:r>
-        <w:t xml:space="preserve">&lt;id_cliente&gt;”&gt; donde dice &lt;id_cliente&gt; reemplazar con la credencial obtenida. </w:t>
+        <w:t xml:space="preserve"> que se encuentra en </w:t>
+      </w:r>
+      <w:proofErr w:type="spellStart"/>
+      <w:r>
+        <w:t>Frontend</w:t>
+      </w:r>
+      <w:proofErr w:type="spellEnd"/>
+      <w:r>
+        <w:t>/</w:t>
+      </w:r>
+      <w:proofErr w:type="spellStart"/>
+      <w:r>
+        <w:t>src</w:t>
+      </w:r>
+      <w:proofErr w:type="spellEnd"/>
+      <w:r>
+        <w:t xml:space="preserve">. En este archivo se debe crear un proyecto en Google Cloud </w:t>
+      </w:r>
+      <w:proofErr w:type="spellStart"/>
+      <w:r>
+        <w:t>Console</w:t>
+      </w:r>
+      <w:proofErr w:type="spellEnd"/>
+      <w:r>
+        <w:t xml:space="preserve"> </w:t>
+      </w:r>
+      <w:r>
+        <w:t xml:space="preserve">y </w:t>
+      </w:r>
+      <w:r>
+        <w:lastRenderedPageBreak/>
+        <w:t>obtener una credencial para la ruta localhost:&lt;Puerto&gt;. En la parte de &lt;</w:t>
+      </w:r>
+      <w:proofErr w:type="spellStart"/>
+      <w:r>
+        <w:t>GoogleOAuthProvider</w:t>
+      </w:r>
+      <w:proofErr w:type="spellEnd"/>
+      <w:r>
+        <w:t xml:space="preserve"> </w:t>
+      </w:r>
+      <w:proofErr w:type="spellStart"/>
+      <w:r>
+        <w:t>clientId</w:t>
+      </w:r>
+      <w:proofErr w:type="spellEnd"/>
+      <w:r>
+        <w:t>="</w:t>
+      </w:r>
+      <w:r>
+        <w:t>&lt;</w:t>
+      </w:r>
+      <w:proofErr w:type="spellStart"/>
+      <w:r>
+        <w:t>id_cliente</w:t>
+      </w:r>
+      <w:proofErr w:type="spellEnd"/>
+      <w:r>
+        <w:t>&gt;”&gt; donde dice &lt;</w:t>
+      </w:r>
+      <w:proofErr w:type="spellStart"/>
+      <w:r>
+        <w:t>id_cliente</w:t>
+      </w:r>
+      <w:proofErr w:type="spellEnd"/>
+      <w:r>
+        <w:t>&gt; reemplazar con la credencial obtenida.</w:t>
+      </w:r>
+      <w:r>
+        <w:t xml:space="preserve"> Esta credencial se obtiene en la sección de </w:t>
+      </w:r>
+      <w:proofErr w:type="spellStart"/>
+      <w:r>
+        <w:t>APIs</w:t>
+      </w:r>
+      <w:proofErr w:type="spellEnd"/>
+      <w:r>
+        <w:t xml:space="preserve"> y servicios en la parte de credenciales.</w:t>
+      </w:r>
+      <w:r>
+        <w:t xml:space="preserve"> Este puede tener cualquier </w:t>
+      </w:r>
+      <w:proofErr w:type="gramStart"/>
+      <w:r>
+        <w:t>nombre</w:t>
+      </w:r>
+      <w:proofErr w:type="gramEnd"/>
+      <w:r>
+        <w:t xml:space="preserve"> pero se debe especificar correctamente los orígenes autorizados de JavaScript.</w:t>
       </w:r>
     </w:p>
     <w:p>
@@ -2035,8 +2358,13 @@
         </w:numPr>
       </w:pPr>
       <w:r>
-        <w:t>Dentro de la carpeta Frontend</w:t>
-      </w:r>
+        <w:t xml:space="preserve">Dentro de la carpeta </w:t>
+      </w:r>
+      <w:proofErr w:type="spellStart"/>
+      <w:r>
+        <w:t>Frontend</w:t>
+      </w:r>
+      <w:proofErr w:type="spellEnd"/>
       <w:r>
         <w:t xml:space="preserve"> desde la CMD</w:t>
       </w:r>
@@ -2047,8 +2375,21 @@
         <w:t>e deberá ejecutar el comando</w:t>
       </w:r>
       <w:r>
-        <w:t xml:space="preserve"> npm install</w:t>
-      </w:r>
+        <w:t xml:space="preserve"> </w:t>
+      </w:r>
+      <w:proofErr w:type="spellStart"/>
+      <w:r>
+        <w:t>npm</w:t>
+      </w:r>
+      <w:proofErr w:type="spellEnd"/>
+      <w:r>
+        <w:t xml:space="preserve"> </w:t>
+      </w:r>
+      <w:proofErr w:type="spellStart"/>
+      <w:r>
+        <w:t>install</w:t>
+      </w:r>
+      <w:proofErr w:type="spellEnd"/>
       <w:r>
         <w:t>.</w:t>
       </w:r>
@@ -2062,14 +2403,19 @@
         </w:numPr>
       </w:pPr>
       <w:r>
-        <w:lastRenderedPageBreak/>
         <w:t xml:space="preserve">Se debe ingresar al </w:t>
       </w:r>
       <w:r>
         <w:t>XAMPP</w:t>
       </w:r>
       <w:r>
-        <w:t xml:space="preserve"> y activar los servicios Apache y MySQL.</w:t>
+        <w:t xml:space="preserve"> y activar </w:t>
+      </w:r>
+      <w:r>
+        <w:t xml:space="preserve">el servicio de </w:t>
+      </w:r>
+      <w:r>
+        <w:t>Apache.</w:t>
       </w:r>
     </w:p>
     <w:p>
@@ -2081,34 +2427,7 @@
         </w:numPr>
       </w:pPr>
       <w:r>
-        <w:t xml:space="preserve">Se debe generar un usuario y vincularlo con el perfil administrador con la siguiente instrucción, reemplazando los datos correspondientes en el phpMyAdmin o la herramienta que guste. La instrucción es: </w:t>
-      </w:r>
-    </w:p>
-    <w:p>
-      <w:pPr>
-        <w:pStyle w:val="PSI-Comentario"/>
-        <w:ind w:left="720" w:firstLine="0"/>
-      </w:pPr>
-      <w:r>
-        <w:t xml:space="preserve">INSERT INTO usuario (nombre, email) values (‘&lt;Nombre&gt;’, ‘&lt;Correo&gt;’); </w:t>
-      </w:r>
-    </w:p>
-    <w:p>
-      <w:pPr>
-        <w:pStyle w:val="PSI-Comentario"/>
-        <w:ind w:left="720" w:firstLine="0"/>
-      </w:pPr>
-      <w:r>
-        <w:t>INSERT INTO usuario_perfil (id_usuario, id_perfil) values (&lt;id_usuario&gt;*, 1);</w:t>
-      </w:r>
-    </w:p>
-    <w:p>
-      <w:pPr>
-        <w:pStyle w:val="PSI-Comentario"/>
-        <w:ind w:left="720" w:firstLine="0"/>
-      </w:pPr>
-      <w:r>
-        <w:t>* Tener en cuenta cual id_usuario es, esto se puede revisar en las herramientas mencionadas con un select * from usuario;</w:t>
+        <w:t>En caso de tener deshabilitado deberán activar el servicio MySQL80.</w:t>
       </w:r>
     </w:p>
     <w:p>
@@ -2120,13 +2439,174 @@
         </w:numPr>
       </w:pPr>
       <w:r>
-        <w:t>Dentro de la carpeta Frontend</w:t>
-      </w:r>
+        <w:t xml:space="preserve">En caso de no contar con un usuario, este deberá ser generado y </w:t>
+      </w:r>
+      <w:r>
+        <w:t>vincula</w:t>
+      </w:r>
+      <w:r>
+        <w:t>do</w:t>
+      </w:r>
+      <w:r>
+        <w:t xml:space="preserve"> con el perfil administrador con la siguiente instrucción, reemplazando los datos correspondientes en</w:t>
+      </w:r>
+      <w:r>
+        <w:t xml:space="preserve"> MySQL </w:t>
+      </w:r>
+      <w:proofErr w:type="spellStart"/>
+      <w:r>
+        <w:t>Workbench</w:t>
+      </w:r>
+      <w:proofErr w:type="spellEnd"/>
+      <w:r>
+        <w:t xml:space="preserve">. La instrucción es: </w:t>
+      </w:r>
+    </w:p>
+    <w:p>
+      <w:pPr>
+        <w:pStyle w:val="PSI-Comentario"/>
+        <w:ind w:left="720" w:firstLine="0"/>
+      </w:pPr>
+      <w:r>
+        <w:t xml:space="preserve">INSERT INTO usuario (nombre, email) </w:t>
+      </w:r>
+      <w:proofErr w:type="spellStart"/>
+      <w:r>
+        <w:t>values</w:t>
+      </w:r>
+      <w:proofErr w:type="spellEnd"/>
+      <w:r>
+        <w:t xml:space="preserve"> (‘&lt;Nombre&gt;’, ‘&lt;Correo&gt;’); </w:t>
+      </w:r>
+    </w:p>
+    <w:p>
+      <w:pPr>
+        <w:pStyle w:val="PSI-Comentario"/>
+        <w:ind w:left="720" w:firstLine="0"/>
+      </w:pPr>
+      <w:r>
+        <w:t xml:space="preserve">INSERT INTO </w:t>
+      </w:r>
+      <w:proofErr w:type="spellStart"/>
+      <w:r>
+        <w:t>usuario_perfil</w:t>
+      </w:r>
+      <w:proofErr w:type="spellEnd"/>
+      <w:r>
+        <w:t xml:space="preserve"> (</w:t>
+      </w:r>
+      <w:proofErr w:type="spellStart"/>
+      <w:r>
+        <w:t>id_usuario</w:t>
+      </w:r>
+      <w:proofErr w:type="spellEnd"/>
+      <w:r>
+        <w:t xml:space="preserve">, </w:t>
+      </w:r>
+      <w:proofErr w:type="spellStart"/>
+      <w:r>
+        <w:t>id_perfil</w:t>
+      </w:r>
+      <w:proofErr w:type="spellEnd"/>
+      <w:r>
+        <w:t xml:space="preserve">) </w:t>
+      </w:r>
+      <w:proofErr w:type="spellStart"/>
+      <w:r>
+        <w:t>values</w:t>
+      </w:r>
+      <w:proofErr w:type="spellEnd"/>
+      <w:r>
+        <w:t xml:space="preserve"> (&lt;</w:t>
+      </w:r>
+      <w:proofErr w:type="spellStart"/>
+      <w:r>
+        <w:t>id_usuario</w:t>
+      </w:r>
+      <w:proofErr w:type="spellEnd"/>
+      <w:r>
+        <w:t>&gt;*, 1);</w:t>
+      </w:r>
+    </w:p>
+    <w:p>
+      <w:pPr>
+        <w:pStyle w:val="PSI-Comentario"/>
+        <w:ind w:left="720" w:firstLine="0"/>
+      </w:pPr>
+      <w:r>
+        <w:t xml:space="preserve">* Tener en cuenta cual </w:t>
+      </w:r>
+      <w:proofErr w:type="spellStart"/>
+      <w:r>
+        <w:t>id_usuario</w:t>
+      </w:r>
+      <w:proofErr w:type="spellEnd"/>
+      <w:r>
+        <w:t xml:space="preserve"> puede variar</w:t>
+      </w:r>
+      <w:r>
+        <w:t>, esto se puede revisar en la</w:t>
+      </w:r>
+      <w:r>
+        <w:t xml:space="preserve"> </w:t>
+      </w:r>
+      <w:r>
+        <w:t xml:space="preserve">herramienta mencionada con un </w:t>
+      </w:r>
+      <w:proofErr w:type="spellStart"/>
+      <w:r>
+        <w:t>select</w:t>
+      </w:r>
+      <w:proofErr w:type="spellEnd"/>
+      <w:r>
+        <w:t xml:space="preserve"> * </w:t>
+      </w:r>
+      <w:proofErr w:type="spellStart"/>
+      <w:r>
+        <w:t>from</w:t>
+      </w:r>
+      <w:proofErr w:type="spellEnd"/>
+      <w:r>
+        <w:t xml:space="preserve"> usuario;</w:t>
+      </w:r>
+    </w:p>
+    <w:p>
+      <w:pPr>
+        <w:pStyle w:val="PSI-Comentario"/>
+        <w:numPr>
+          <w:ilvl w:val="0"/>
+          <w:numId w:val="17"/>
+        </w:numPr>
+      </w:pPr>
+      <w:r>
+        <w:t xml:space="preserve">Dentro de la carpeta </w:t>
+      </w:r>
+      <w:proofErr w:type="spellStart"/>
+      <w:r>
+        <w:t>Frontend</w:t>
+      </w:r>
+      <w:proofErr w:type="spellEnd"/>
       <w:r>
         <w:t xml:space="preserve"> desde la CMD</w:t>
       </w:r>
       <w:r>
-        <w:t>, se deberá ejecutar el comando npm run dev.</w:t>
+        <w:t xml:space="preserve">, se deberá ejecutar el comando </w:t>
+      </w:r>
+      <w:proofErr w:type="spellStart"/>
+      <w:r>
+        <w:t>npm</w:t>
+      </w:r>
+      <w:proofErr w:type="spellEnd"/>
+      <w:r>
+        <w:t xml:space="preserve"> run </w:t>
+      </w:r>
+      <w:proofErr w:type="spellStart"/>
+      <w:r>
+        <w:t>dev</w:t>
+      </w:r>
+      <w:proofErr w:type="spellEnd"/>
+      <w:r>
+        <w:t>.</w:t>
       </w:r>
     </w:p>
     <w:p>
@@ -2138,7 +2618,7 @@
       <w:pPr>
         <w:pStyle w:val="PSI-Ttulo1"/>
       </w:pPr>
-      <w:bookmarkStart w:id="7" w:name="_Toc199782920"/>
+      <w:bookmarkStart w:id="7" w:name="_Toc200502187"/>
       <w:r>
         <w:t>Desinstalar</w:t>
       </w:r>
@@ -2200,8 +2680,16 @@
         <w:rPr>
           <w:lang w:val="es-ES"/>
         </w:rPr>
-        <w:t xml:space="preserve"> y Frontend</w:t>
-      </w:r>
+        <w:t xml:space="preserve"> y </w:t>
+      </w:r>
+      <w:proofErr w:type="spellStart"/>
+      <w:r>
+        <w:rPr>
+          <w:lang w:val="es-ES"/>
+        </w:rPr>
+        <w:t>Frontend</w:t>
+      </w:r>
+      <w:proofErr w:type="spellEnd"/>
       <w:r>
         <w:rPr>
           <w:lang w:val="es-ES"/>
@@ -2237,7 +2725,7 @@
       <w:pPr>
         <w:pStyle w:val="PSI-Ttulo1"/>
       </w:pPr>
-      <w:bookmarkStart w:id="8" w:name="_Toc199782921"/>
+      <w:bookmarkStart w:id="8" w:name="_Toc200502188"/>
       <w:r>
         <w:t>Problemas de Instalación</w:t>
       </w:r>
@@ -2302,8 +2790,24 @@
         <w:rPr>
           <w:lang w:val="es-ES"/>
         </w:rPr>
-        <w:t xml:space="preserve"> el archivo .env</w:t>
-      </w:r>
+        <w:t xml:space="preserve"> el </w:t>
+      </w:r>
+      <w:proofErr w:type="gramStart"/>
+      <w:r>
+        <w:rPr>
+          <w:lang w:val="es-ES"/>
+        </w:rPr>
+        <w:t>archivo .</w:t>
+      </w:r>
+      <w:proofErr w:type="spellStart"/>
+      <w:r>
+        <w:rPr>
+          <w:lang w:val="es-ES"/>
+        </w:rPr>
+        <w:t>env</w:t>
+      </w:r>
+      <w:proofErr w:type="spellEnd"/>
+      <w:proofErr w:type="gramEnd"/>
       <w:r>
         <w:rPr>
           <w:lang w:val="es-ES"/>
@@ -2326,7 +2830,21 @@
         <w:rPr>
           <w:lang w:val="es-ES"/>
         </w:rPr>
-        <w:t>Revisar creación del esquema de datos bdvestariskmanager.</w:t>
+        <w:t xml:space="preserve">Revisar creación del esquema de datos </w:t>
+      </w:r>
+      <w:proofErr w:type="spellStart"/>
+      <w:r>
+        <w:rPr>
+          <w:lang w:val="es-ES"/>
+        </w:rPr>
+        <w:t>bdvestariskmanager</w:t>
+      </w:r>
+      <w:proofErr w:type="spellEnd"/>
+      <w:r>
+        <w:rPr>
+          <w:lang w:val="es-ES"/>
+        </w:rPr>
+        <w:t>.</w:t>
       </w:r>
     </w:p>
     <w:p>
@@ -2380,6 +2898,7 @@
         <w:rPr>
           <w:lang w:val="es-ES"/>
         </w:rPr>
+        <w:lastRenderedPageBreak/>
         <w:t>Activar los servicios Apache y MySQL.</w:t>
       </w:r>
     </w:p>
@@ -2422,8 +2941,24 @@
         <w:rPr>
           <w:lang w:val="es-ES"/>
         </w:rPr>
-        <w:t xml:space="preserve"> en el archivo .env</w:t>
-      </w:r>
+        <w:t xml:space="preserve"> en el </w:t>
+      </w:r>
+      <w:proofErr w:type="gramStart"/>
+      <w:r>
+        <w:rPr>
+          <w:lang w:val="es-ES"/>
+        </w:rPr>
+        <w:t>archivo .</w:t>
+      </w:r>
+      <w:proofErr w:type="spellStart"/>
+      <w:r>
+        <w:rPr>
+          <w:lang w:val="es-ES"/>
+        </w:rPr>
+        <w:t>env</w:t>
+      </w:r>
+      <w:proofErr w:type="spellEnd"/>
+      <w:proofErr w:type="gramEnd"/>
       <w:r>
         <w:rPr>
           <w:lang w:val="es-ES"/>
@@ -2446,8 +2981,16 @@
         <w:rPr>
           <w:lang w:val="es-ES"/>
         </w:rPr>
-        <w:t>Falla de composer</w:t>
-      </w:r>
+        <w:t xml:space="preserve">Falla de </w:t>
+      </w:r>
+      <w:proofErr w:type="spellStart"/>
+      <w:r>
+        <w:rPr>
+          <w:lang w:val="es-ES"/>
+        </w:rPr>
+        <w:t>composer</w:t>
+      </w:r>
+      <w:proofErr w:type="spellEnd"/>
     </w:p>
     <w:p>
       <w:pPr>
@@ -2482,19 +3025,245 @@
         <w:rPr>
           <w:lang w:val="es-ES"/>
         </w:rPr>
-        <w:t>Antes de ejecutar el comando composer install se debe desactivar el antivirus.</w:t>
+        <w:t xml:space="preserve">Antes de ejecutar el comando </w:t>
+      </w:r>
+      <w:proofErr w:type="spellStart"/>
+      <w:r>
+        <w:rPr>
+          <w:lang w:val="es-ES"/>
+        </w:rPr>
+        <w:t>composer</w:t>
+      </w:r>
+      <w:proofErr w:type="spellEnd"/>
+      <w:r>
+        <w:rPr>
+          <w:lang w:val="es-ES"/>
+        </w:rPr>
+        <w:t xml:space="preserve"> </w:t>
+      </w:r>
+      <w:proofErr w:type="spellStart"/>
+      <w:r>
+        <w:rPr>
+          <w:lang w:val="es-ES"/>
+        </w:rPr>
+        <w:t>install</w:t>
+      </w:r>
+      <w:proofErr w:type="spellEnd"/>
+      <w:r>
+        <w:rPr>
+          <w:lang w:val="es-ES"/>
+        </w:rPr>
+        <w:t xml:space="preserve"> se debe desactivar el antivirus.</w:t>
       </w:r>
     </w:p>
     <w:p>
       <w:pPr>
         <w:pStyle w:val="PSI-Comentario"/>
+        <w:numPr>
+          <w:ilvl w:val="0"/>
+          <w:numId w:val="16"/>
+        </w:numPr>
+        <w:rPr>
+          <w:lang w:val="es-ES"/>
+        </w:rPr>
+      </w:pPr>
+      <w:r>
+        <w:rPr>
+          <w:lang w:val="es-ES"/>
+        </w:rPr>
+        <w:t>Falla en el OAuth de Google</w:t>
+      </w:r>
+    </w:p>
+    <w:p>
+      <w:pPr>
+        <w:pStyle w:val="PSI-Comentario"/>
+        <w:numPr>
+          <w:ilvl w:val="1"/>
+          <w:numId w:val="16"/>
+        </w:numPr>
+        <w:rPr>
+          <w:lang w:val="es-ES"/>
+        </w:rPr>
+      </w:pPr>
+      <w:r>
+        <w:rPr>
+          <w:lang w:val="es-ES"/>
+        </w:rPr>
+        <w:t xml:space="preserve">Revisar la clave obtenida en el Google Cloud </w:t>
+      </w:r>
+      <w:proofErr w:type="spellStart"/>
+      <w:r>
+        <w:rPr>
+          <w:lang w:val="es-ES"/>
+        </w:rPr>
+        <w:t>Console</w:t>
+      </w:r>
+      <w:proofErr w:type="spellEnd"/>
+      <w:r>
+        <w:rPr>
+          <w:lang w:val="es-ES"/>
+        </w:rPr>
+        <w:t xml:space="preserve"> y comprobar que este entre las dobles comillas en el archivo </w:t>
+      </w:r>
+      <w:proofErr w:type="spellStart"/>
+      <w:r>
+        <w:rPr>
+          <w:lang w:val="es-ES"/>
+        </w:rPr>
+        <w:t>Main.jsx</w:t>
+      </w:r>
+      <w:proofErr w:type="spellEnd"/>
+      <w:r>
+        <w:rPr>
+          <w:lang w:val="es-ES"/>
+        </w:rPr>
+        <w:t>.</w:t>
+      </w:r>
+    </w:p>
+    <w:p>
+      <w:pPr>
+        <w:pStyle w:val="PSI-Comentario"/>
+        <w:numPr>
+          <w:ilvl w:val="1"/>
+          <w:numId w:val="16"/>
+        </w:numPr>
+        <w:rPr>
+          <w:lang w:val="es-ES"/>
+        </w:rPr>
+      </w:pPr>
+      <w:r>
+        <w:rPr>
+          <w:lang w:val="es-ES"/>
+        </w:rPr>
+        <w:t xml:space="preserve">Revisar la ruta de acceso a la aplicación. Normalmente Vite asigna uno de los primeros puertos por defectos que posee el 5173 pero si esta ocupado por otro proceso puede asignarte otro que deberá estar contemplado en el Google Cloud </w:t>
+      </w:r>
+      <w:proofErr w:type="spellStart"/>
+      <w:r>
+        <w:rPr>
+          <w:lang w:val="es-ES"/>
+        </w:rPr>
+        <w:t>Console</w:t>
+      </w:r>
+      <w:proofErr w:type="spellEnd"/>
+      <w:r>
+        <w:rPr>
+          <w:lang w:val="es-ES"/>
+        </w:rPr>
+        <w:t>.</w:t>
+      </w:r>
+      <w:r>
+        <w:rPr>
+          <w:lang w:val="es-ES"/>
+        </w:rPr>
+        <w:t xml:space="preserve"> </w:t>
+      </w:r>
+    </w:p>
+    <w:p>
+      <w:pPr>
+        <w:pStyle w:val="PSI-Comentario"/>
+        <w:numPr>
+          <w:ilvl w:val="0"/>
+          <w:numId w:val="16"/>
+        </w:numPr>
+        <w:rPr>
+          <w:lang w:val="es-ES"/>
+        </w:rPr>
+      </w:pPr>
+      <w:r>
+        <w:rPr>
+          <w:lang w:val="es-ES"/>
+        </w:rPr>
+        <w:t xml:space="preserve">Falla en el </w:t>
+      </w:r>
+      <w:proofErr w:type="spellStart"/>
+      <w:r>
+        <w:rPr>
+          <w:lang w:val="es-ES"/>
+        </w:rPr>
+        <w:t>backend</w:t>
+      </w:r>
+      <w:proofErr w:type="spellEnd"/>
+      <w:r>
+        <w:rPr>
+          <w:lang w:val="es-ES"/>
+        </w:rPr>
+        <w:t xml:space="preserve"> (carpeta Vesta)</w:t>
+      </w:r>
+    </w:p>
+    <w:p>
+      <w:pPr>
+        <w:pStyle w:val="PSI-Comentario"/>
+        <w:numPr>
+          <w:ilvl w:val="1"/>
+          <w:numId w:val="16"/>
+        </w:numPr>
+        <w:rPr>
+          <w:lang w:val="es-ES"/>
+        </w:rPr>
+      </w:pPr>
+      <w:r>
+        <w:rPr>
+          <w:lang w:val="es-ES"/>
+        </w:rPr>
+        <w:t>No modificar el nombre de la carpeta Vesta.</w:t>
+      </w:r>
+    </w:p>
+    <w:p>
+      <w:pPr>
+        <w:pStyle w:val="PSI-Comentario"/>
+        <w:numPr>
+          <w:ilvl w:val="1"/>
+          <w:numId w:val="16"/>
+        </w:numPr>
+        <w:rPr>
+          <w:lang w:val="es-ES"/>
+        </w:rPr>
+      </w:pPr>
+      <w:r>
+        <w:rPr>
+          <w:lang w:val="es-ES"/>
+        </w:rPr>
+        <w:t xml:space="preserve">Revisar que la carpeta se encuentre dentro del directorio </w:t>
+      </w:r>
+      <w:proofErr w:type="spellStart"/>
+      <w:r>
+        <w:rPr>
+          <w:lang w:val="es-ES"/>
+        </w:rPr>
+        <w:t>htdocs</w:t>
+      </w:r>
+      <w:proofErr w:type="spellEnd"/>
+      <w:r>
+        <w:rPr>
+          <w:lang w:val="es-ES"/>
+        </w:rPr>
+        <w:t xml:space="preserve"> de donde se encuentra </w:t>
+      </w:r>
+      <w:proofErr w:type="spellStart"/>
+      <w:r>
+        <w:rPr>
+          <w:lang w:val="es-ES"/>
+        </w:rPr>
+        <w:t>Xampp</w:t>
+      </w:r>
+      <w:proofErr w:type="spellEnd"/>
+      <w:r>
+        <w:rPr>
+          <w:lang w:val="es-ES"/>
+        </w:rPr>
+        <w:t>.</w:t>
+      </w:r>
+    </w:p>
+    <w:p>
+      <w:pPr>
+        <w:pStyle w:val="PSI-Comentario"/>
       </w:pPr>
     </w:p>
     <w:p>
       <w:pPr>
         <w:pStyle w:val="PSI-Ttulo1"/>
       </w:pPr>
-      <w:bookmarkStart w:id="9" w:name="_Toc199782922"/>
+      <w:bookmarkStart w:id="9" w:name="_Toc200502189"/>
       <w:r>
         <w:t>Empezar a utilizar el Producto</w:t>
       </w:r>
@@ -2617,8 +3386,13 @@
       </w:sdtPr>
       <w:sdtContent>
         <w:r>
-          <w:t>T-Code</w:t>
+          <w:t>T-</w:t>
         </w:r>
+        <w:proofErr w:type="spellStart"/>
+        <w:r>
+          <w:t>Code</w:t>
+        </w:r>
+        <w:proofErr w:type="spellEnd"/>
       </w:sdtContent>
     </w:sdt>
     <w:r>
@@ -2777,7 +3551,23 @@
           <w:spacing w:before="0"/>
         </w:pPr>
         <w:r>
-          <w:t>Agustín Collareda, Cintia Hernandez, Hugo Frey</w:t>
+          <w:t xml:space="preserve">Agustín </w:t>
+        </w:r>
+        <w:proofErr w:type="spellStart"/>
+        <w:r>
+          <w:t>Collareda</w:t>
+        </w:r>
+        <w:proofErr w:type="spellEnd"/>
+        <w:r>
+          <w:t xml:space="preserve">, Cintia </w:t>
+        </w:r>
+        <w:proofErr w:type="spellStart"/>
+        <w:r>
+          <w:t>Hernandez</w:t>
+        </w:r>
+        <w:proofErr w:type="spellEnd"/>
+        <w:r>
+          <w:t>, Hugo Frey</w:t>
         </w:r>
       </w:p>
     </w:sdtContent>
@@ -3030,7 +3820,23 @@
             <w:rFonts w:asciiTheme="majorHAnsi" w:eastAsiaTheme="majorEastAsia" w:hAnsiTheme="majorHAnsi" w:cstheme="majorBidi"/>
             <w:szCs w:val="36"/>
           </w:rPr>
-          <w:t>Vesta Risk Manager</w:t>
+          <w:t xml:space="preserve">Vesta </w:t>
+        </w:r>
+        <w:proofErr w:type="spellStart"/>
+        <w:r>
+          <w:rPr>
+            <w:rFonts w:asciiTheme="majorHAnsi" w:eastAsiaTheme="majorEastAsia" w:hAnsiTheme="majorHAnsi" w:cstheme="majorBidi"/>
+            <w:szCs w:val="36"/>
+          </w:rPr>
+          <w:t>Risk</w:t>
+        </w:r>
+        <w:proofErr w:type="spellEnd"/>
+        <w:r>
+          <w:rPr>
+            <w:rFonts w:asciiTheme="majorHAnsi" w:eastAsiaTheme="majorEastAsia" w:hAnsiTheme="majorHAnsi" w:cstheme="majorBidi"/>
+            <w:szCs w:val="36"/>
+          </w:rPr>
+          <w:t xml:space="preserve"> Manager</w:t>
         </w:r>
       </w:sdtContent>
     </w:sdt>

</xml_diff>